<commit_message>
07.AngularJS Basics finished. Next -> 08.Deeper Into AngularJS
</commit_message>
<xml_diff>
--- a/Don Comments.docx
+++ b/Don Comments.docx
@@ -8,35 +8,11 @@
           <w:lang w:val="en-US"/>
         </w:rPr>
       </w:pPr>
-      <w:proofErr w:type="spellStart"/>
-      <w:proofErr w:type="gramStart"/>
-      <w:r>
-        <w:rPr>
-          <w:lang w:val="en-US"/>
-        </w:rPr>
-        <w:t>weiter</w:t>
-      </w:r>
-      <w:proofErr w:type="spellEnd"/>
-      <w:proofErr w:type="gramEnd"/>
-      <w:r>
-        <w:rPr>
-          <w:lang w:val="en-US"/>
-        </w:rPr>
-        <w:t xml:space="preserve"> </w:t>
-      </w:r>
-      <w:proofErr w:type="spellStart"/>
-      <w:r>
-        <w:rPr>
-          <w:lang w:val="en-US"/>
-        </w:rPr>
-        <w:t>mit</w:t>
-      </w:r>
-      <w:proofErr w:type="spellEnd"/>
-      <w:r>
-        <w:rPr>
-          <w:lang w:val="en-US"/>
-        </w:rPr>
-        <w:t xml:space="preserve"> </w:t>
+      <w:r>
+        <w:rPr>
+          <w:lang w:val="en-US"/>
+        </w:rPr>
+        <w:t xml:space="preserve">weiter mit </w:t>
       </w:r>
       <w:r>
         <w:rPr>
@@ -515,7 +491,6 @@
         </w:rPr>
         <w:t>&lt;</w:t>
       </w:r>
-      <w:proofErr w:type="gramStart"/>
       <w:r>
         <w:rPr>
           <w:rFonts w:ascii="Consolas" w:hAnsi="Consolas" w:cs="Consolas"/>
@@ -527,7 +502,6 @@
         </w:rPr>
         <w:t>div</w:t>
       </w:r>
-      <w:proofErr w:type="gramEnd"/>
       <w:r>
         <w:rPr>
           <w:rFonts w:ascii="Consolas" w:hAnsi="Consolas" w:cs="Consolas"/>
@@ -692,19 +666,11 @@
           <w:lang w:val="en-US"/>
         </w:rPr>
       </w:pPr>
-      <w:proofErr w:type="gramStart"/>
-      <w:r>
-        <w:rPr>
-          <w:lang w:val="en-US"/>
-        </w:rPr>
-        <w:t>creating</w:t>
-      </w:r>
-      <w:proofErr w:type="gramEnd"/>
-      <w:r>
-        <w:rPr>
-          <w:lang w:val="en-US"/>
-        </w:rPr>
-        <w:t xml:space="preserve"> sibling structure with +</w:t>
+      <w:r>
+        <w:rPr>
+          <w:lang w:val="en-US"/>
+        </w:rPr>
+        <w:t>creating sibling structure with +</w:t>
       </w:r>
     </w:p>
     <w:p>
@@ -733,7 +699,6 @@
         </w:rPr>
         <w:t>@*</w:t>
       </w:r>
-      <w:proofErr w:type="spellStart"/>
       <w:r>
         <w:rPr>
           <w:rFonts w:ascii="Consolas" w:hAnsi="Consolas" w:cs="Consolas"/>
@@ -743,19 +708,7 @@
           <w:highlight w:val="black"/>
           <w:lang w:val="en-US"/>
         </w:rPr>
-        <w:t>div.message</w:t>
-      </w:r>
-      <w:proofErr w:type="spellEnd"/>
-      <w:r>
-        <w:rPr>
-          <w:rFonts w:ascii="Consolas" w:hAnsi="Consolas" w:cs="Consolas"/>
-          <w:color w:val="57A64A"/>
-          <w:sz w:val="19"/>
-          <w:szCs w:val="19"/>
-          <w:highlight w:val="black"/>
-          <w:lang w:val="en-US"/>
-        </w:rPr>
-        <w:t>-header&gt;h1+p.lead</w:t>
+        <w:t>div.message-header&gt;h1+p.lead</w:t>
       </w:r>
       <w:r>
         <w:rPr>
@@ -1189,19 +1142,11 @@
           <w:lang w:val="en-US"/>
         </w:rPr>
       </w:pPr>
-      <w:proofErr w:type="gramStart"/>
-      <w:r>
-        <w:rPr>
-          <w:lang w:val="en-US"/>
-        </w:rPr>
-        <w:t>creating</w:t>
-      </w:r>
-      <w:proofErr w:type="gramEnd"/>
-      <w:r>
-        <w:rPr>
-          <w:lang w:val="en-US"/>
-        </w:rPr>
-        <w:t xml:space="preserve"> nested structures with &gt;</w:t>
+      <w:r>
+        <w:rPr>
+          <w:lang w:val="en-US"/>
+        </w:rPr>
+        <w:t>creating nested structures with &gt;</w:t>
       </w:r>
     </w:p>
     <w:p>
@@ -1239,55 +1184,7 @@
           <w:highlight w:val="black"/>
           <w:lang w:val="en-US"/>
         </w:rPr>
-        <w:t>div&gt;</w:t>
-      </w:r>
-      <w:proofErr w:type="spellStart"/>
-      <w:r>
-        <w:rPr>
-          <w:rFonts w:ascii="Consolas" w:hAnsi="Consolas" w:cs="Consolas"/>
-          <w:color w:val="57A64A"/>
-          <w:sz w:val="19"/>
-          <w:szCs w:val="19"/>
-          <w:highlight w:val="black"/>
-          <w:lang w:val="en-US"/>
-        </w:rPr>
-        <w:t>ul</w:t>
-      </w:r>
-      <w:proofErr w:type="spellEnd"/>
-      <w:r>
-        <w:rPr>
-          <w:rFonts w:ascii="Consolas" w:hAnsi="Consolas" w:cs="Consolas"/>
-          <w:color w:val="57A64A"/>
-          <w:sz w:val="19"/>
-          <w:szCs w:val="19"/>
-          <w:highlight w:val="black"/>
-          <w:lang w:val="en-US"/>
-        </w:rPr>
-        <w:t>&gt;</w:t>
-      </w:r>
-      <w:proofErr w:type="spellStart"/>
-      <w:r>
-        <w:rPr>
-          <w:rFonts w:ascii="Consolas" w:hAnsi="Consolas" w:cs="Consolas"/>
-          <w:color w:val="57A64A"/>
-          <w:sz w:val="19"/>
-          <w:szCs w:val="19"/>
-          <w:highlight w:val="black"/>
-          <w:lang w:val="en-US"/>
-        </w:rPr>
-        <w:t>li</w:t>
-      </w:r>
-      <w:proofErr w:type="spellEnd"/>
-      <w:r>
-        <w:rPr>
-          <w:rFonts w:ascii="Consolas" w:hAnsi="Consolas" w:cs="Consolas"/>
-          <w:color w:val="57A64A"/>
-          <w:sz w:val="19"/>
-          <w:szCs w:val="19"/>
-          <w:highlight w:val="black"/>
-          <w:lang w:val="en-US"/>
-        </w:rPr>
-        <w:t>*5</w:t>
+        <w:t>div&gt;ul&gt;li*5</w:t>
       </w:r>
       <w:r>
         <w:rPr>
@@ -1327,7 +1224,6 @@
         </w:rPr>
         <w:t>&lt;</w:t>
       </w:r>
-      <w:proofErr w:type="gramStart"/>
       <w:r>
         <w:rPr>
           <w:rFonts w:ascii="Consolas" w:hAnsi="Consolas" w:cs="Consolas"/>
@@ -1339,7 +1235,6 @@
         </w:rPr>
         <w:t>div</w:t>
       </w:r>
-      <w:proofErr w:type="gramEnd"/>
       <w:r>
         <w:rPr>
           <w:rFonts w:ascii="Consolas" w:hAnsi="Consolas" w:cs="Consolas"/>
@@ -1389,8 +1284,6 @@
         </w:rPr>
         <w:t>&lt;</w:t>
       </w:r>
-      <w:proofErr w:type="spellStart"/>
-      <w:proofErr w:type="gramStart"/>
       <w:r>
         <w:rPr>
           <w:rFonts w:ascii="Consolas" w:hAnsi="Consolas" w:cs="Consolas"/>
@@ -1402,8 +1295,6 @@
         </w:rPr>
         <w:t>ul</w:t>
       </w:r>
-      <w:proofErr w:type="spellEnd"/>
-      <w:proofErr w:type="gramEnd"/>
       <w:r>
         <w:rPr>
           <w:rFonts w:ascii="Consolas" w:hAnsi="Consolas" w:cs="Consolas"/>
@@ -1453,8 +1344,6 @@
         </w:rPr>
         <w:t>&lt;</w:t>
       </w:r>
-      <w:proofErr w:type="spellStart"/>
-      <w:proofErr w:type="gramStart"/>
       <w:r>
         <w:rPr>
           <w:rFonts w:ascii="Consolas" w:hAnsi="Consolas" w:cs="Consolas"/>
@@ -1466,8 +1355,6 @@
         </w:rPr>
         <w:t>li</w:t>
       </w:r>
-      <w:proofErr w:type="spellEnd"/>
-      <w:proofErr w:type="gramEnd"/>
       <w:r>
         <w:rPr>
           <w:rFonts w:ascii="Consolas" w:hAnsi="Consolas" w:cs="Consolas"/>
@@ -1479,7 +1366,6 @@
         </w:rPr>
         <w:t>&gt;&lt;/</w:t>
       </w:r>
-      <w:proofErr w:type="spellStart"/>
       <w:r>
         <w:rPr>
           <w:rFonts w:ascii="Consolas" w:hAnsi="Consolas" w:cs="Consolas"/>
@@ -1491,7 +1377,6 @@
         </w:rPr>
         <w:t>li</w:t>
       </w:r>
-      <w:proofErr w:type="spellEnd"/>
       <w:r>
         <w:rPr>
           <w:rFonts w:ascii="Consolas" w:hAnsi="Consolas" w:cs="Consolas"/>
@@ -1541,8 +1426,6 @@
         </w:rPr>
         <w:t>&lt;</w:t>
       </w:r>
-      <w:proofErr w:type="spellStart"/>
-      <w:proofErr w:type="gramStart"/>
       <w:r>
         <w:rPr>
           <w:rFonts w:ascii="Consolas" w:hAnsi="Consolas" w:cs="Consolas"/>
@@ -1554,8 +1437,6 @@
         </w:rPr>
         <w:t>li</w:t>
       </w:r>
-      <w:proofErr w:type="spellEnd"/>
-      <w:proofErr w:type="gramEnd"/>
       <w:r>
         <w:rPr>
           <w:rFonts w:ascii="Consolas" w:hAnsi="Consolas" w:cs="Consolas"/>
@@ -1567,7 +1448,6 @@
         </w:rPr>
         <w:t>&gt;&lt;/</w:t>
       </w:r>
-      <w:proofErr w:type="spellStart"/>
       <w:r>
         <w:rPr>
           <w:rFonts w:ascii="Consolas" w:hAnsi="Consolas" w:cs="Consolas"/>
@@ -1579,7 +1459,6 @@
         </w:rPr>
         <w:t>li</w:t>
       </w:r>
-      <w:proofErr w:type="spellEnd"/>
       <w:r>
         <w:rPr>
           <w:rFonts w:ascii="Consolas" w:hAnsi="Consolas" w:cs="Consolas"/>
@@ -1629,8 +1508,6 @@
         </w:rPr>
         <w:t>&lt;</w:t>
       </w:r>
-      <w:proofErr w:type="spellStart"/>
-      <w:proofErr w:type="gramStart"/>
       <w:r>
         <w:rPr>
           <w:rFonts w:ascii="Consolas" w:hAnsi="Consolas" w:cs="Consolas"/>
@@ -1642,8 +1519,6 @@
         </w:rPr>
         <w:t>li</w:t>
       </w:r>
-      <w:proofErr w:type="spellEnd"/>
-      <w:proofErr w:type="gramEnd"/>
       <w:r>
         <w:rPr>
           <w:rFonts w:ascii="Consolas" w:hAnsi="Consolas" w:cs="Consolas"/>
@@ -1655,7 +1530,6 @@
         </w:rPr>
         <w:t>&gt;&lt;/</w:t>
       </w:r>
-      <w:proofErr w:type="spellStart"/>
       <w:r>
         <w:rPr>
           <w:rFonts w:ascii="Consolas" w:hAnsi="Consolas" w:cs="Consolas"/>
@@ -1667,7 +1541,6 @@
         </w:rPr>
         <w:t>li</w:t>
       </w:r>
-      <w:proofErr w:type="spellEnd"/>
       <w:r>
         <w:rPr>
           <w:rFonts w:ascii="Consolas" w:hAnsi="Consolas" w:cs="Consolas"/>
@@ -1717,8 +1590,6 @@
         </w:rPr>
         <w:t>&lt;</w:t>
       </w:r>
-      <w:proofErr w:type="spellStart"/>
-      <w:proofErr w:type="gramStart"/>
       <w:r>
         <w:rPr>
           <w:rFonts w:ascii="Consolas" w:hAnsi="Consolas" w:cs="Consolas"/>
@@ -1730,8 +1601,6 @@
         </w:rPr>
         <w:t>li</w:t>
       </w:r>
-      <w:proofErr w:type="spellEnd"/>
-      <w:proofErr w:type="gramEnd"/>
       <w:r>
         <w:rPr>
           <w:rFonts w:ascii="Consolas" w:hAnsi="Consolas" w:cs="Consolas"/>
@@ -1743,7 +1612,6 @@
         </w:rPr>
         <w:t>&gt;&lt;/</w:t>
       </w:r>
-      <w:proofErr w:type="spellStart"/>
       <w:r>
         <w:rPr>
           <w:rFonts w:ascii="Consolas" w:hAnsi="Consolas" w:cs="Consolas"/>
@@ -1755,7 +1623,6 @@
         </w:rPr>
         <w:t>li</w:t>
       </w:r>
-      <w:proofErr w:type="spellEnd"/>
       <w:r>
         <w:rPr>
           <w:rFonts w:ascii="Consolas" w:hAnsi="Consolas" w:cs="Consolas"/>
@@ -1805,8 +1672,6 @@
         </w:rPr>
         <w:t>&lt;</w:t>
       </w:r>
-      <w:proofErr w:type="spellStart"/>
-      <w:proofErr w:type="gramStart"/>
       <w:r>
         <w:rPr>
           <w:rFonts w:ascii="Consolas" w:hAnsi="Consolas" w:cs="Consolas"/>
@@ -1818,8 +1683,6 @@
         </w:rPr>
         <w:t>li</w:t>
       </w:r>
-      <w:proofErr w:type="spellEnd"/>
-      <w:proofErr w:type="gramEnd"/>
       <w:r>
         <w:rPr>
           <w:rFonts w:ascii="Consolas" w:hAnsi="Consolas" w:cs="Consolas"/>
@@ -1831,7 +1694,6 @@
         </w:rPr>
         <w:t>&gt;&lt;/</w:t>
       </w:r>
-      <w:proofErr w:type="spellStart"/>
       <w:r>
         <w:rPr>
           <w:rFonts w:ascii="Consolas" w:hAnsi="Consolas" w:cs="Consolas"/>
@@ -1843,7 +1705,6 @@
         </w:rPr>
         <w:t>li</w:t>
       </w:r>
-      <w:proofErr w:type="spellEnd"/>
       <w:r>
         <w:rPr>
           <w:rFonts w:ascii="Consolas" w:hAnsi="Consolas" w:cs="Consolas"/>
@@ -1893,7 +1754,6 @@
         </w:rPr>
         <w:t>&lt;/</w:t>
       </w:r>
-      <w:proofErr w:type="spellStart"/>
       <w:r>
         <w:rPr>
           <w:rFonts w:ascii="Consolas" w:hAnsi="Consolas" w:cs="Consolas"/>
@@ -1905,7 +1765,6 @@
         </w:rPr>
         <w:t>ul</w:t>
       </w:r>
-      <w:proofErr w:type="spellEnd"/>
       <w:r>
         <w:rPr>
           <w:rFonts w:ascii="Consolas" w:hAnsi="Consolas" w:cs="Consolas"/>
@@ -1979,27 +1838,11 @@
           <w:lang w:val="en-US"/>
         </w:rPr>
       </w:pPr>
-      <w:proofErr w:type="spellStart"/>
-      <w:proofErr w:type="gramStart"/>
-      <w:r>
-        <w:rPr>
-          <w:lang w:val="en-US"/>
-        </w:rPr>
-        <w:t>zen</w:t>
-      </w:r>
-      <w:proofErr w:type="spellEnd"/>
-      <w:r>
-        <w:rPr>
-          <w:lang w:val="en-US"/>
-        </w:rPr>
-        <w:t>-coding</w:t>
-      </w:r>
-      <w:proofErr w:type="gramEnd"/>
-      <w:r>
-        <w:rPr>
-          <w:lang w:val="en-US"/>
-        </w:rPr>
-        <w:t xml:space="preserve"> grouping with () and &gt;{}</w:t>
+      <w:r>
+        <w:rPr>
+          <w:lang w:val="en-US"/>
+        </w:rPr>
+        <w:t>zen-coding grouping with () and &gt;{}</w:t>
       </w:r>
     </w:p>
     <w:p>
@@ -2037,45 +1880,8 @@
           <w:highlight w:val="black"/>
           <w:lang w:val="en-US"/>
         </w:rPr>
-        <w:t>.messages&gt;.message</w:t>
-      </w:r>
-      <w:proofErr w:type="gramStart"/>
-      <w:r>
-        <w:rPr>
-          <w:rFonts w:ascii="Consolas" w:hAnsi="Consolas" w:cs="Consolas"/>
-          <w:color w:val="57A64A"/>
-          <w:sz w:val="19"/>
-          <w:szCs w:val="19"/>
-          <w:highlight w:val="black"/>
-          <w:lang w:val="en-US"/>
-        </w:rPr>
-        <w:t>&gt;(</w:t>
-      </w:r>
-      <w:proofErr w:type="gramEnd"/>
-      <w:r>
-        <w:rPr>
-          <w:rFonts w:ascii="Consolas" w:hAnsi="Consolas" w:cs="Consolas"/>
-          <w:color w:val="57A64A"/>
-          <w:sz w:val="19"/>
-          <w:szCs w:val="19"/>
-          <w:highlight w:val="black"/>
-          <w:lang w:val="en-US"/>
-        </w:rPr>
-        <w:t>.title&gt;{The title})+.</w:t>
-      </w:r>
-      <w:proofErr w:type="spellStart"/>
-      <w:r>
-        <w:rPr>
-          <w:rFonts w:ascii="Consolas" w:hAnsi="Consolas" w:cs="Consolas"/>
-          <w:color w:val="57A64A"/>
-          <w:sz w:val="19"/>
-          <w:szCs w:val="19"/>
-          <w:highlight w:val="black"/>
-          <w:lang w:val="en-US"/>
-        </w:rPr>
-        <w:t>date+.contents+.toolbar+.replies</w:t>
-      </w:r>
-      <w:proofErr w:type="spellEnd"/>
+        <w:t>.messages&gt;.message&gt;(.title&gt;{The title})+.date+.contents+.toolbar+.replies</w:t>
+      </w:r>
       <w:r>
         <w:rPr>
           <w:rFonts w:ascii="Consolas" w:hAnsi="Consolas" w:cs="Consolas"/>
@@ -2388,29 +2194,16 @@
         </w:rPr>
         <w:t>&gt;</w:t>
       </w:r>
-      <w:proofErr w:type="gramStart"/>
-      <w:r>
-        <w:rPr>
-          <w:rFonts w:ascii="Consolas" w:hAnsi="Consolas" w:cs="Consolas"/>
-          <w:color w:val="DCDCDC"/>
-          <w:sz w:val="19"/>
-          <w:szCs w:val="19"/>
-          <w:highlight w:val="black"/>
-          <w:lang w:val="en-US"/>
-        </w:rPr>
-        <w:t>The</w:t>
-      </w:r>
-      <w:proofErr w:type="gramEnd"/>
-      <w:r>
-        <w:rPr>
-          <w:rFonts w:ascii="Consolas" w:hAnsi="Consolas" w:cs="Consolas"/>
-          <w:color w:val="DCDCDC"/>
-          <w:sz w:val="19"/>
-          <w:szCs w:val="19"/>
-          <w:highlight w:val="black"/>
-          <w:lang w:val="en-US"/>
-        </w:rPr>
-        <w:t xml:space="preserve"> title</w:t>
+      <w:r>
+        <w:rPr>
+          <w:rFonts w:ascii="Consolas" w:hAnsi="Consolas" w:cs="Consolas"/>
+          <w:color w:val="DCDCDC"/>
+          <w:sz w:val="19"/>
+          <w:szCs w:val="19"/>
+          <w:highlight w:val="black"/>
+          <w:lang w:val="en-US"/>
+        </w:rPr>
+        <w:t>The title</w:t>
       </w:r>
       <w:r>
         <w:rPr>
@@ -3089,31 +2882,7 @@
           <w:highlight w:val="black"/>
           <w:lang w:val="en-US"/>
         </w:rPr>
-        <w:t>.messages&gt;.message</w:t>
-      </w:r>
-      <w:proofErr w:type="gramStart"/>
-      <w:r>
-        <w:rPr>
-          <w:rFonts w:ascii="Consolas" w:hAnsi="Consolas" w:cs="Consolas"/>
-          <w:color w:val="57A64A"/>
-          <w:sz w:val="19"/>
-          <w:szCs w:val="19"/>
-          <w:highlight w:val="black"/>
-          <w:lang w:val="en-US"/>
-        </w:rPr>
-        <w:t>&gt;(</w:t>
-      </w:r>
-      <w:proofErr w:type="gramEnd"/>
-      <w:r>
-        <w:rPr>
-          <w:rFonts w:ascii="Consolas" w:hAnsi="Consolas" w:cs="Consolas"/>
-          <w:color w:val="57A64A"/>
-          <w:sz w:val="19"/>
-          <w:szCs w:val="19"/>
-          <w:highlight w:val="black"/>
-          <w:lang w:val="en-US"/>
-        </w:rPr>
-        <w:t>.title&gt;lorem)+.date+.contents+.toolbar+.replies</w:t>
+        <w:t>.messages&gt;.message&gt;(.title&gt;lorem)+.date+.contents+.toolbar+.replies</w:t>
       </w:r>
       <w:r>
         <w:rPr>
@@ -3427,592 +3196,27 @@
         </w:rPr>
         <w:t>&gt;</w:t>
       </w:r>
-      <w:proofErr w:type="spellStart"/>
-      <w:r>
-        <w:rPr>
-          <w:rFonts w:ascii="Consolas" w:hAnsi="Consolas" w:cs="Consolas"/>
-          <w:color w:val="DCDCDC"/>
-          <w:sz w:val="19"/>
-          <w:szCs w:val="19"/>
-          <w:highlight w:val="black"/>
-          <w:lang w:val="en-US"/>
-        </w:rPr>
-        <w:t>Tincidunt</w:t>
-      </w:r>
-      <w:proofErr w:type="spellEnd"/>
-      <w:r>
-        <w:rPr>
-          <w:rFonts w:ascii="Consolas" w:hAnsi="Consolas" w:cs="Consolas"/>
-          <w:color w:val="DCDCDC"/>
-          <w:sz w:val="19"/>
-          <w:szCs w:val="19"/>
-          <w:highlight w:val="black"/>
-          <w:lang w:val="en-US"/>
-        </w:rPr>
-        <w:t xml:space="preserve"> integer </w:t>
-      </w:r>
-      <w:proofErr w:type="spellStart"/>
-      <w:r>
-        <w:rPr>
-          <w:rFonts w:ascii="Consolas" w:hAnsi="Consolas" w:cs="Consolas"/>
-          <w:color w:val="DCDCDC"/>
-          <w:sz w:val="19"/>
-          <w:szCs w:val="19"/>
-          <w:highlight w:val="black"/>
-          <w:lang w:val="en-US"/>
-        </w:rPr>
-        <w:t>eu</w:t>
-      </w:r>
-      <w:proofErr w:type="spellEnd"/>
-      <w:r>
-        <w:rPr>
-          <w:rFonts w:ascii="Consolas" w:hAnsi="Consolas" w:cs="Consolas"/>
-          <w:color w:val="DCDCDC"/>
-          <w:sz w:val="19"/>
-          <w:szCs w:val="19"/>
-          <w:highlight w:val="black"/>
-          <w:lang w:val="en-US"/>
-        </w:rPr>
-        <w:t xml:space="preserve"> </w:t>
-      </w:r>
-      <w:proofErr w:type="spellStart"/>
-      <w:r>
-        <w:rPr>
-          <w:rFonts w:ascii="Consolas" w:hAnsi="Consolas" w:cs="Consolas"/>
-          <w:color w:val="DCDCDC"/>
-          <w:sz w:val="19"/>
-          <w:szCs w:val="19"/>
-          <w:highlight w:val="black"/>
-          <w:lang w:val="en-US"/>
-        </w:rPr>
-        <w:t>augue</w:t>
-      </w:r>
-      <w:proofErr w:type="spellEnd"/>
-      <w:r>
-        <w:rPr>
-          <w:rFonts w:ascii="Consolas" w:hAnsi="Consolas" w:cs="Consolas"/>
-          <w:color w:val="DCDCDC"/>
-          <w:sz w:val="19"/>
-          <w:szCs w:val="19"/>
-          <w:highlight w:val="black"/>
-          <w:lang w:val="en-US"/>
-        </w:rPr>
-        <w:t xml:space="preserve"> </w:t>
-      </w:r>
-      <w:proofErr w:type="spellStart"/>
-      <w:r>
-        <w:rPr>
-          <w:rFonts w:ascii="Consolas" w:hAnsi="Consolas" w:cs="Consolas"/>
-          <w:color w:val="DCDCDC"/>
-          <w:sz w:val="19"/>
-          <w:szCs w:val="19"/>
-          <w:highlight w:val="black"/>
-          <w:lang w:val="en-US"/>
-        </w:rPr>
-        <w:t>augue</w:t>
-      </w:r>
-      <w:proofErr w:type="spellEnd"/>
-      <w:r>
-        <w:rPr>
-          <w:rFonts w:ascii="Consolas" w:hAnsi="Consolas" w:cs="Consolas"/>
-          <w:color w:val="DCDCDC"/>
-          <w:sz w:val="19"/>
-          <w:szCs w:val="19"/>
-          <w:highlight w:val="black"/>
-          <w:lang w:val="en-US"/>
-        </w:rPr>
-        <w:t xml:space="preserve"> </w:t>
-      </w:r>
-      <w:proofErr w:type="spellStart"/>
-      <w:r>
-        <w:rPr>
-          <w:rFonts w:ascii="Consolas" w:hAnsi="Consolas" w:cs="Consolas"/>
-          <w:color w:val="DCDCDC"/>
-          <w:sz w:val="19"/>
-          <w:szCs w:val="19"/>
-          <w:highlight w:val="black"/>
-          <w:lang w:val="en-US"/>
-        </w:rPr>
-        <w:t>nunc</w:t>
-      </w:r>
-      <w:proofErr w:type="spellEnd"/>
-      <w:r>
-        <w:rPr>
-          <w:rFonts w:ascii="Consolas" w:hAnsi="Consolas" w:cs="Consolas"/>
-          <w:color w:val="DCDCDC"/>
-          <w:sz w:val="19"/>
-          <w:szCs w:val="19"/>
-          <w:highlight w:val="black"/>
-          <w:lang w:val="en-US"/>
-        </w:rPr>
-        <w:t xml:space="preserve"> </w:t>
-      </w:r>
-      <w:proofErr w:type="spellStart"/>
-      <w:r>
-        <w:rPr>
-          <w:rFonts w:ascii="Consolas" w:hAnsi="Consolas" w:cs="Consolas"/>
-          <w:color w:val="DCDCDC"/>
-          <w:sz w:val="19"/>
-          <w:szCs w:val="19"/>
-          <w:highlight w:val="black"/>
-          <w:lang w:val="en-US"/>
-        </w:rPr>
-        <w:t>elit</w:t>
-      </w:r>
-      <w:proofErr w:type="spellEnd"/>
-      <w:r>
-        <w:rPr>
-          <w:rFonts w:ascii="Consolas" w:hAnsi="Consolas" w:cs="Consolas"/>
-          <w:color w:val="DCDCDC"/>
-          <w:sz w:val="19"/>
-          <w:szCs w:val="19"/>
-          <w:highlight w:val="black"/>
-          <w:lang w:val="en-US"/>
-        </w:rPr>
-        <w:t xml:space="preserve"> dolor, </w:t>
-      </w:r>
-      <w:proofErr w:type="spellStart"/>
-      <w:r>
-        <w:rPr>
-          <w:rFonts w:ascii="Consolas" w:hAnsi="Consolas" w:cs="Consolas"/>
-          <w:color w:val="DCDCDC"/>
-          <w:sz w:val="19"/>
-          <w:szCs w:val="19"/>
-          <w:highlight w:val="black"/>
-          <w:lang w:val="en-US"/>
-        </w:rPr>
-        <w:t>luctus</w:t>
-      </w:r>
-      <w:proofErr w:type="spellEnd"/>
-      <w:r>
-        <w:rPr>
-          <w:rFonts w:ascii="Consolas" w:hAnsi="Consolas" w:cs="Consolas"/>
-          <w:color w:val="DCDCDC"/>
-          <w:sz w:val="19"/>
-          <w:szCs w:val="19"/>
-          <w:highlight w:val="black"/>
-          <w:lang w:val="en-US"/>
-        </w:rPr>
-        <w:t xml:space="preserve"> </w:t>
-      </w:r>
-      <w:proofErr w:type="spellStart"/>
-      <w:r>
-        <w:rPr>
-          <w:rFonts w:ascii="Consolas" w:hAnsi="Consolas" w:cs="Consolas"/>
-          <w:color w:val="DCDCDC"/>
-          <w:sz w:val="19"/>
-          <w:szCs w:val="19"/>
-          <w:highlight w:val="black"/>
-          <w:lang w:val="en-US"/>
-        </w:rPr>
-        <w:t>placerat</w:t>
-      </w:r>
-      <w:proofErr w:type="spellEnd"/>
-      <w:r>
-        <w:rPr>
-          <w:rFonts w:ascii="Consolas" w:hAnsi="Consolas" w:cs="Consolas"/>
-          <w:color w:val="DCDCDC"/>
-          <w:sz w:val="19"/>
-          <w:szCs w:val="19"/>
-          <w:highlight w:val="black"/>
-          <w:lang w:val="en-US"/>
-        </w:rPr>
-        <w:t xml:space="preserve"> </w:t>
-      </w:r>
-      <w:proofErr w:type="spellStart"/>
-      <w:r>
-        <w:rPr>
-          <w:rFonts w:ascii="Consolas" w:hAnsi="Consolas" w:cs="Consolas"/>
-          <w:color w:val="DCDCDC"/>
-          <w:sz w:val="19"/>
-          <w:szCs w:val="19"/>
-          <w:highlight w:val="black"/>
-          <w:lang w:val="en-US"/>
-        </w:rPr>
-        <w:t>scelerisque</w:t>
-      </w:r>
-      <w:proofErr w:type="spellEnd"/>
-      <w:r>
-        <w:rPr>
-          <w:rFonts w:ascii="Consolas" w:hAnsi="Consolas" w:cs="Consolas"/>
-          <w:color w:val="DCDCDC"/>
-          <w:sz w:val="19"/>
-          <w:szCs w:val="19"/>
-          <w:highlight w:val="black"/>
-          <w:lang w:val="en-US"/>
-        </w:rPr>
-        <w:t xml:space="preserve"> </w:t>
-      </w:r>
-      <w:proofErr w:type="spellStart"/>
-      <w:r>
-        <w:rPr>
-          <w:rFonts w:ascii="Consolas" w:hAnsi="Consolas" w:cs="Consolas"/>
-          <w:color w:val="DCDCDC"/>
-          <w:sz w:val="19"/>
-          <w:szCs w:val="19"/>
-          <w:highlight w:val="black"/>
-          <w:lang w:val="en-US"/>
-        </w:rPr>
-        <w:t>euismod</w:t>
-      </w:r>
-      <w:proofErr w:type="spellEnd"/>
-      <w:r>
-        <w:rPr>
-          <w:rFonts w:ascii="Consolas" w:hAnsi="Consolas" w:cs="Consolas"/>
-          <w:color w:val="DCDCDC"/>
-          <w:sz w:val="19"/>
-          <w:szCs w:val="19"/>
-          <w:highlight w:val="black"/>
-          <w:lang w:val="en-US"/>
-        </w:rPr>
-        <w:t xml:space="preserve">, </w:t>
-      </w:r>
-      <w:proofErr w:type="spellStart"/>
-      <w:r>
-        <w:rPr>
-          <w:rFonts w:ascii="Consolas" w:hAnsi="Consolas" w:cs="Consolas"/>
-          <w:color w:val="DCDCDC"/>
-          <w:sz w:val="19"/>
-          <w:szCs w:val="19"/>
-          <w:highlight w:val="black"/>
-          <w:lang w:val="en-US"/>
-        </w:rPr>
-        <w:t>iaculis</w:t>
-      </w:r>
-      <w:proofErr w:type="spellEnd"/>
-      <w:r>
-        <w:rPr>
-          <w:rFonts w:ascii="Consolas" w:hAnsi="Consolas" w:cs="Consolas"/>
-          <w:color w:val="DCDCDC"/>
-          <w:sz w:val="19"/>
-          <w:szCs w:val="19"/>
-          <w:highlight w:val="black"/>
-          <w:lang w:val="en-US"/>
-        </w:rPr>
-        <w:t xml:space="preserve"> </w:t>
-      </w:r>
-      <w:proofErr w:type="spellStart"/>
-      <w:r>
-        <w:rPr>
-          <w:rFonts w:ascii="Consolas" w:hAnsi="Consolas" w:cs="Consolas"/>
-          <w:color w:val="DCDCDC"/>
-          <w:sz w:val="19"/>
-          <w:szCs w:val="19"/>
-          <w:highlight w:val="black"/>
-          <w:lang w:val="en-US"/>
-        </w:rPr>
-        <w:t>eu</w:t>
-      </w:r>
-      <w:proofErr w:type="spellEnd"/>
-      <w:r>
-        <w:rPr>
-          <w:rFonts w:ascii="Consolas" w:hAnsi="Consolas" w:cs="Consolas"/>
-          <w:color w:val="DCDCDC"/>
-          <w:sz w:val="19"/>
-          <w:szCs w:val="19"/>
-          <w:highlight w:val="black"/>
-          <w:lang w:val="en-US"/>
-        </w:rPr>
-        <w:t xml:space="preserve"> lacus </w:t>
-      </w:r>
-      <w:proofErr w:type="spellStart"/>
-      <w:r>
-        <w:rPr>
-          <w:rFonts w:ascii="Consolas" w:hAnsi="Consolas" w:cs="Consolas"/>
-          <w:color w:val="DCDCDC"/>
-          <w:sz w:val="19"/>
-          <w:szCs w:val="19"/>
-          <w:highlight w:val="black"/>
-          <w:lang w:val="en-US"/>
-        </w:rPr>
-        <w:t>nunc</w:t>
-      </w:r>
-      <w:proofErr w:type="spellEnd"/>
-      <w:r>
-        <w:rPr>
-          <w:rFonts w:ascii="Consolas" w:hAnsi="Consolas" w:cs="Consolas"/>
-          <w:color w:val="DCDCDC"/>
-          <w:sz w:val="19"/>
-          <w:szCs w:val="19"/>
-          <w:highlight w:val="black"/>
-          <w:lang w:val="en-US"/>
-        </w:rPr>
-        <w:t xml:space="preserve"> mi </w:t>
-      </w:r>
-      <w:proofErr w:type="spellStart"/>
-      <w:r>
-        <w:rPr>
-          <w:rFonts w:ascii="Consolas" w:hAnsi="Consolas" w:cs="Consolas"/>
-          <w:color w:val="DCDCDC"/>
-          <w:sz w:val="19"/>
-          <w:szCs w:val="19"/>
-          <w:highlight w:val="black"/>
-          <w:lang w:val="en-US"/>
-        </w:rPr>
-        <w:t>elit</w:t>
-      </w:r>
-      <w:proofErr w:type="spellEnd"/>
-      <w:r>
-        <w:rPr>
-          <w:rFonts w:ascii="Consolas" w:hAnsi="Consolas" w:cs="Consolas"/>
-          <w:color w:val="DCDCDC"/>
-          <w:sz w:val="19"/>
-          <w:szCs w:val="19"/>
-          <w:highlight w:val="black"/>
-          <w:lang w:val="en-US"/>
-        </w:rPr>
-        <w:t xml:space="preserve">, </w:t>
-      </w:r>
-      <w:proofErr w:type="spellStart"/>
-      <w:r>
-        <w:rPr>
-          <w:rFonts w:ascii="Consolas" w:hAnsi="Consolas" w:cs="Consolas"/>
-          <w:color w:val="DCDCDC"/>
-          <w:sz w:val="19"/>
-          <w:szCs w:val="19"/>
-          <w:highlight w:val="black"/>
-          <w:lang w:val="en-US"/>
-        </w:rPr>
-        <w:t>vehicula</w:t>
-      </w:r>
-      <w:proofErr w:type="spellEnd"/>
-      <w:r>
-        <w:rPr>
-          <w:rFonts w:ascii="Consolas" w:hAnsi="Consolas" w:cs="Consolas"/>
-          <w:color w:val="DCDCDC"/>
-          <w:sz w:val="19"/>
-          <w:szCs w:val="19"/>
-          <w:highlight w:val="black"/>
-          <w:lang w:val="en-US"/>
-        </w:rPr>
-        <w:t xml:space="preserve"> </w:t>
-      </w:r>
-      <w:proofErr w:type="spellStart"/>
-      <w:r>
-        <w:rPr>
-          <w:rFonts w:ascii="Consolas" w:hAnsi="Consolas" w:cs="Consolas"/>
-          <w:color w:val="DCDCDC"/>
-          <w:sz w:val="19"/>
-          <w:szCs w:val="19"/>
-          <w:highlight w:val="black"/>
-          <w:lang w:val="en-US"/>
-        </w:rPr>
-        <w:t>ut</w:t>
-      </w:r>
-      <w:proofErr w:type="spellEnd"/>
-      <w:r>
-        <w:rPr>
-          <w:rFonts w:ascii="Consolas" w:hAnsi="Consolas" w:cs="Consolas"/>
-          <w:color w:val="DCDCDC"/>
-          <w:sz w:val="19"/>
-          <w:szCs w:val="19"/>
-          <w:highlight w:val="black"/>
-          <w:lang w:val="en-US"/>
-        </w:rPr>
-        <w:t xml:space="preserve"> </w:t>
-      </w:r>
-      <w:proofErr w:type="spellStart"/>
-      <w:r>
-        <w:rPr>
-          <w:rFonts w:ascii="Consolas" w:hAnsi="Consolas" w:cs="Consolas"/>
-          <w:color w:val="DCDCDC"/>
-          <w:sz w:val="19"/>
-          <w:szCs w:val="19"/>
-          <w:highlight w:val="black"/>
-          <w:lang w:val="en-US"/>
-        </w:rPr>
-        <w:t>laoreet</w:t>
-      </w:r>
-      <w:proofErr w:type="spellEnd"/>
-      <w:r>
-        <w:rPr>
-          <w:rFonts w:ascii="Consolas" w:hAnsi="Consolas" w:cs="Consolas"/>
-          <w:color w:val="DCDCDC"/>
-          <w:sz w:val="19"/>
-          <w:szCs w:val="19"/>
-          <w:highlight w:val="black"/>
-          <w:lang w:val="en-US"/>
-        </w:rPr>
-        <w:t xml:space="preserve"> ac, </w:t>
-      </w:r>
-      <w:proofErr w:type="spellStart"/>
-      <w:r>
-        <w:rPr>
-          <w:rFonts w:ascii="Consolas" w:hAnsi="Consolas" w:cs="Consolas"/>
-          <w:color w:val="DCDCDC"/>
-          <w:sz w:val="19"/>
-          <w:szCs w:val="19"/>
-          <w:highlight w:val="black"/>
-          <w:lang w:val="en-US"/>
-        </w:rPr>
-        <w:t>aliquam</w:t>
-      </w:r>
-      <w:proofErr w:type="spellEnd"/>
-      <w:r>
-        <w:rPr>
-          <w:rFonts w:ascii="Consolas" w:hAnsi="Consolas" w:cs="Consolas"/>
-          <w:color w:val="DCDCDC"/>
-          <w:sz w:val="19"/>
-          <w:szCs w:val="19"/>
-          <w:highlight w:val="black"/>
-          <w:lang w:val="en-US"/>
-        </w:rPr>
-        <w:t xml:space="preserve"> sit </w:t>
-      </w:r>
-      <w:proofErr w:type="spellStart"/>
-      <w:r>
-        <w:rPr>
-          <w:rFonts w:ascii="Consolas" w:hAnsi="Consolas" w:cs="Consolas"/>
-          <w:color w:val="DCDCDC"/>
-          <w:sz w:val="19"/>
-          <w:szCs w:val="19"/>
-          <w:highlight w:val="black"/>
-          <w:lang w:val="en-US"/>
-        </w:rPr>
-        <w:t>amet</w:t>
-      </w:r>
-      <w:proofErr w:type="spellEnd"/>
-      <w:r>
-        <w:rPr>
-          <w:rFonts w:ascii="Consolas" w:hAnsi="Consolas" w:cs="Consolas"/>
-          <w:color w:val="DCDCDC"/>
-          <w:sz w:val="19"/>
-          <w:szCs w:val="19"/>
-          <w:highlight w:val="black"/>
-          <w:lang w:val="en-US"/>
-        </w:rPr>
-        <w:t xml:space="preserve"> </w:t>
-      </w:r>
-      <w:proofErr w:type="spellStart"/>
-      <w:r>
-        <w:rPr>
-          <w:rFonts w:ascii="Consolas" w:hAnsi="Consolas" w:cs="Consolas"/>
-          <w:color w:val="DCDCDC"/>
-          <w:sz w:val="19"/>
-          <w:szCs w:val="19"/>
-          <w:highlight w:val="black"/>
-          <w:lang w:val="en-US"/>
-        </w:rPr>
-        <w:t>justo</w:t>
-      </w:r>
-      <w:proofErr w:type="spellEnd"/>
-      <w:r>
-        <w:rPr>
-          <w:rFonts w:ascii="Consolas" w:hAnsi="Consolas" w:cs="Consolas"/>
-          <w:color w:val="DCDCDC"/>
-          <w:sz w:val="19"/>
-          <w:szCs w:val="19"/>
-          <w:highlight w:val="black"/>
-          <w:lang w:val="en-US"/>
-        </w:rPr>
-        <w:t xml:space="preserve"> </w:t>
-      </w:r>
-      <w:proofErr w:type="spellStart"/>
-      <w:r>
-        <w:rPr>
-          <w:rFonts w:ascii="Consolas" w:hAnsi="Consolas" w:cs="Consolas"/>
-          <w:color w:val="DCDCDC"/>
-          <w:sz w:val="19"/>
-          <w:szCs w:val="19"/>
-          <w:highlight w:val="black"/>
-          <w:lang w:val="en-US"/>
-        </w:rPr>
-        <w:t>nunc</w:t>
-      </w:r>
-      <w:proofErr w:type="spellEnd"/>
-      <w:r>
-        <w:rPr>
-          <w:rFonts w:ascii="Consolas" w:hAnsi="Consolas" w:cs="Consolas"/>
-          <w:color w:val="DCDCDC"/>
-          <w:sz w:val="19"/>
-          <w:szCs w:val="19"/>
-          <w:highlight w:val="black"/>
-          <w:lang w:val="en-US"/>
-        </w:rPr>
-        <w:t xml:space="preserve"> </w:t>
-      </w:r>
-      <w:proofErr w:type="spellStart"/>
-      <w:r>
-        <w:rPr>
-          <w:rFonts w:ascii="Consolas" w:hAnsi="Consolas" w:cs="Consolas"/>
-          <w:color w:val="DCDCDC"/>
-          <w:sz w:val="19"/>
-          <w:szCs w:val="19"/>
-          <w:highlight w:val="black"/>
-          <w:lang w:val="en-US"/>
-        </w:rPr>
-        <w:t>tempor</w:t>
-      </w:r>
-      <w:proofErr w:type="spellEnd"/>
-      <w:r>
-        <w:rPr>
-          <w:rFonts w:ascii="Consolas" w:hAnsi="Consolas" w:cs="Consolas"/>
-          <w:color w:val="DCDCDC"/>
-          <w:sz w:val="19"/>
-          <w:szCs w:val="19"/>
-          <w:highlight w:val="black"/>
-          <w:lang w:val="en-US"/>
-        </w:rPr>
-        <w:t xml:space="preserve">, </w:t>
-      </w:r>
-      <w:proofErr w:type="spellStart"/>
-      <w:r>
-        <w:rPr>
-          <w:rFonts w:ascii="Consolas" w:hAnsi="Consolas" w:cs="Consolas"/>
-          <w:color w:val="DCDCDC"/>
-          <w:sz w:val="19"/>
-          <w:szCs w:val="19"/>
-          <w:highlight w:val="black"/>
-          <w:lang w:val="en-US"/>
-        </w:rPr>
-        <w:t>metus</w:t>
-      </w:r>
-      <w:proofErr w:type="spellEnd"/>
-      <w:r>
-        <w:rPr>
-          <w:rFonts w:ascii="Consolas" w:hAnsi="Consolas" w:cs="Consolas"/>
-          <w:color w:val="DCDCDC"/>
-          <w:sz w:val="19"/>
-          <w:szCs w:val="19"/>
-          <w:highlight w:val="black"/>
-          <w:lang w:val="en-US"/>
-        </w:rPr>
-        <w:t xml:space="preserve"> vel</w:t>
-      </w:r>
-      <w:proofErr w:type="gramStart"/>
-      <w:r>
-        <w:rPr>
-          <w:rFonts w:ascii="Consolas" w:hAnsi="Consolas" w:cs="Consolas"/>
-          <w:color w:val="DCDCDC"/>
-          <w:sz w:val="19"/>
-          <w:szCs w:val="19"/>
-          <w:highlight w:val="black"/>
-          <w:lang w:val="en-US"/>
-        </w:rPr>
-        <w:t>.</w:t>
-      </w:r>
-      <w:r>
-        <w:rPr>
-          <w:rFonts w:ascii="Consolas" w:hAnsi="Consolas" w:cs="Consolas"/>
-          <w:color w:val="808080"/>
-          <w:sz w:val="19"/>
-          <w:szCs w:val="19"/>
-          <w:highlight w:val="black"/>
-          <w:lang w:val="en-US"/>
-        </w:rPr>
-        <w:t>&lt;</w:t>
-      </w:r>
-      <w:proofErr w:type="gramEnd"/>
-      <w:r>
-        <w:rPr>
-          <w:rFonts w:ascii="Consolas" w:hAnsi="Consolas" w:cs="Consolas"/>
-          <w:color w:val="808080"/>
-          <w:sz w:val="19"/>
-          <w:szCs w:val="19"/>
-          <w:highlight w:val="black"/>
-          <w:lang w:val="en-US"/>
-        </w:rPr>
-        <w:t>/</w:t>
+      <w:r>
+        <w:rPr>
+          <w:rFonts w:ascii="Consolas" w:hAnsi="Consolas" w:cs="Consolas"/>
+          <w:color w:val="DCDCDC"/>
+          <w:sz w:val="19"/>
+          <w:szCs w:val="19"/>
+          <w:highlight w:val="black"/>
+          <w:lang w:val="en-US"/>
+        </w:rPr>
+        <w:t>Tincidunt integer eu augue augue nunc elit dolor, luctus placerat scelerisque euismod, iaculis eu lacus nunc mi elit, vehicula ut laoreet ac, aliquam sit amet justo nunc tempor, metus vel.</w:t>
+      </w:r>
+      <w:r>
+        <w:rPr>
+          <w:rFonts w:ascii="Consolas" w:hAnsi="Consolas" w:cs="Consolas"/>
+          <w:color w:val="808080"/>
+          <w:sz w:val="19"/>
+          <w:szCs w:val="19"/>
+          <w:highlight w:val="black"/>
+          <w:lang w:val="en-US"/>
+        </w:rPr>
+        <w:t>&lt;/</w:t>
       </w:r>
       <w:r>
         <w:rPr>
@@ -4670,103 +3874,33 @@
         <w:rPr>
           <w:lang w:val="en-US"/>
         </w:rPr>
-        <w:t xml:space="preserve">Watch out for declaring explicitly the project name if </w:t>
-      </w:r>
-      <w:proofErr w:type="gramStart"/>
-      <w:r>
-        <w:rPr>
-          <w:lang w:val="en-US"/>
-        </w:rPr>
-        <w:t>DAL and ASP.NET MVC projects lives</w:t>
-      </w:r>
-      <w:proofErr w:type="gramEnd"/>
-      <w:r>
-        <w:rPr>
-          <w:lang w:val="en-US"/>
-        </w:rPr>
-        <w:t xml:space="preserve"> in separated projects:</w:t>
-      </w:r>
-    </w:p>
-    <w:p>
-      <w:pPr>
-        <w:rPr>
-          <w:lang w:val="en-US"/>
-        </w:rPr>
-      </w:pPr>
-      <w:r>
-        <w:rPr>
-          <w:lang w:val="en-US"/>
-        </w:rPr>
-        <w:t>DAL-</w:t>
-      </w:r>
-      <w:proofErr w:type="spellStart"/>
-      <w:r>
-        <w:rPr>
-          <w:lang w:val="en-US"/>
-        </w:rPr>
-        <w:t>ProjectName</w:t>
-      </w:r>
-      <w:proofErr w:type="spellEnd"/>
-      <w:r>
-        <w:rPr>
-          <w:lang w:val="en-US"/>
-        </w:rPr>
-        <w:t xml:space="preserve"> = “</w:t>
-      </w:r>
-      <w:proofErr w:type="spellStart"/>
-      <w:r>
-        <w:rPr>
-          <w:lang w:val="en-US"/>
-        </w:rPr>
-        <w:t>Persistance</w:t>
-      </w:r>
-      <w:proofErr w:type="spellEnd"/>
-      <w:r>
-        <w:rPr>
-          <w:lang w:val="en-US"/>
-        </w:rPr>
-        <w:t>”</w:t>
-      </w:r>
-    </w:p>
-    <w:p>
-      <w:pPr>
-        <w:rPr>
-          <w:lang w:val="en-US"/>
-        </w:rPr>
-      </w:pPr>
-      <w:r>
-        <w:rPr>
-          <w:lang w:val="en-US"/>
-        </w:rPr>
-        <w:t>.NET MVC-</w:t>
-      </w:r>
-      <w:proofErr w:type="spellStart"/>
-      <w:r>
-        <w:rPr>
-          <w:lang w:val="en-US"/>
-        </w:rPr>
-        <w:t>ProjectName</w:t>
-      </w:r>
-      <w:proofErr w:type="spellEnd"/>
-      <w:r>
-        <w:rPr>
-          <w:lang w:val="en-US"/>
-        </w:rPr>
-        <w:t xml:space="preserve"> = “</w:t>
-      </w:r>
-      <w:proofErr w:type="spellStart"/>
-      <w:r>
-        <w:rPr>
-          <w:lang w:val="en-US"/>
-        </w:rPr>
-        <w:t>MessageBoard</w:t>
-      </w:r>
-      <w:proofErr w:type="spellEnd"/>
-      <w:r>
-        <w:rPr>
-          <w:lang w:val="en-US"/>
-        </w:rPr>
-        <w:t>”</w:t>
+        <w:t>Watch out for declaring explicitly the project name if DAL and ASP.NET MVC projects lives in separated projects:</w:t>
+      </w:r>
+    </w:p>
+    <w:p>
+      <w:pPr>
+        <w:rPr>
+          <w:lang w:val="en-US"/>
+        </w:rPr>
+      </w:pPr>
+      <w:r>
+        <w:rPr>
+          <w:lang w:val="en-US"/>
+        </w:rPr>
+        <w:t>DAL-ProjectName = “Persistance”</w:t>
+      </w:r>
+    </w:p>
+    <w:p>
+      <w:pPr>
+        <w:rPr>
+          <w:lang w:val="en-US"/>
+        </w:rPr>
+      </w:pPr>
+      <w:r>
+        <w:rPr>
+          <w:lang w:val="en-US"/>
+        </w:rPr>
+        <w:t>.NET MVC-ProjectName = “MessageBoard”</w:t>
       </w:r>
     </w:p>
     <w:p>
@@ -4826,9 +3960,14 @@
           <w:szCs w:val="20"/>
           <w:lang w:val="en-US" w:eastAsia="ru-RU"/>
         </w:rPr>
-        <w:t>Enable-Migrations -</w:t>
-      </w:r>
-      <w:proofErr w:type="spellStart"/>
+        <w:t>Enable-Migrations -ProjectName "</w:t>
+      </w:r>
+      <w:r>
+        <w:rPr>
+          <w:lang w:val="en-US"/>
+        </w:rPr>
+        <w:t>Persistance”</w:t>
+      </w:r>
       <w:r>
         <w:rPr>
           <w:rFonts w:ascii="Courier New" w:eastAsia="Times New Roman" w:hAnsi="Courier New" w:cs="Courier New"/>
@@ -4838,77 +3977,14 @@
           <w:szCs w:val="20"/>
           <w:lang w:val="en-US" w:eastAsia="ru-RU"/>
         </w:rPr>
-        <w:t>ProjectName</w:t>
-      </w:r>
-      <w:proofErr w:type="spellEnd"/>
-      <w:r>
-        <w:rPr>
-          <w:rFonts w:ascii="Courier New" w:eastAsia="Times New Roman" w:hAnsi="Courier New" w:cs="Courier New"/>
-          <w:i/>
-          <w:iCs/>
-          <w:sz w:val="20"/>
-          <w:szCs w:val="20"/>
-          <w:lang w:val="en-US" w:eastAsia="ru-RU"/>
-        </w:rPr>
-        <w:t xml:space="preserve"> "</w:t>
-      </w:r>
-      <w:proofErr w:type="spellStart"/>
-      <w:r>
-        <w:rPr>
-          <w:lang w:val="en-US"/>
-        </w:rPr>
-        <w:t>Persistance</w:t>
-      </w:r>
-      <w:proofErr w:type="spellEnd"/>
-      <w:r>
-        <w:rPr>
-          <w:lang w:val="en-US"/>
-        </w:rPr>
-        <w:t>”</w:t>
-      </w:r>
-      <w:r>
-        <w:rPr>
-          <w:rFonts w:ascii="Courier New" w:eastAsia="Times New Roman" w:hAnsi="Courier New" w:cs="Courier New"/>
-          <w:i/>
-          <w:iCs/>
-          <w:sz w:val="20"/>
-          <w:szCs w:val="20"/>
-          <w:lang w:val="en-US" w:eastAsia="ru-RU"/>
-        </w:rPr>
-        <w:t xml:space="preserve"> -</w:t>
-      </w:r>
-      <w:proofErr w:type="spellStart"/>
-      <w:r>
-        <w:rPr>
-          <w:rFonts w:ascii="Courier New" w:eastAsia="Times New Roman" w:hAnsi="Courier New" w:cs="Courier New"/>
-          <w:i/>
-          <w:iCs/>
-          <w:sz w:val="20"/>
-          <w:szCs w:val="20"/>
-          <w:lang w:val="en-US" w:eastAsia="ru-RU"/>
-        </w:rPr>
-        <w:t>StartUpProjectName</w:t>
-      </w:r>
-      <w:proofErr w:type="spellEnd"/>
-      <w:r>
-        <w:rPr>
-          <w:rFonts w:ascii="Courier New" w:eastAsia="Times New Roman" w:hAnsi="Courier New" w:cs="Courier New"/>
-          <w:i/>
-          <w:iCs/>
-          <w:sz w:val="20"/>
-          <w:szCs w:val="20"/>
-          <w:lang w:val="en-US" w:eastAsia="ru-RU"/>
-        </w:rPr>
-        <w:t xml:space="preserve"> "</w:t>
-      </w:r>
-      <w:proofErr w:type="spellStart"/>
+        <w:t xml:space="preserve"> -StartUpProjectName "</w:t>
+      </w:r>
       <w:r>
         <w:rPr>
           <w:lang w:val="en-US"/>
         </w:rPr>
         <w:t>MessageBoard</w:t>
       </w:r>
-      <w:proofErr w:type="spellEnd"/>
       <w:r>
         <w:rPr>
           <w:rFonts w:ascii="Courier New" w:eastAsia="Times New Roman" w:hAnsi="Courier New" w:cs="Courier New"/>
@@ -4965,127 +4041,7 @@
           <w:szCs w:val="20"/>
           <w:lang w:val="en-US" w:eastAsia="ru-RU"/>
         </w:rPr>
-        <w:t>Add-Migration Initial -</w:t>
-      </w:r>
-      <w:proofErr w:type="spellStart"/>
-      <w:r>
-        <w:rPr>
-          <w:rFonts w:ascii="Courier New" w:eastAsia="Times New Roman" w:hAnsi="Courier New" w:cs="Courier New"/>
-          <w:i/>
-          <w:iCs/>
-          <w:sz w:val="20"/>
-          <w:szCs w:val="20"/>
-          <w:lang w:val="en-US" w:eastAsia="ru-RU"/>
-        </w:rPr>
-        <w:t>ProjectName</w:t>
-      </w:r>
-      <w:proofErr w:type="spellEnd"/>
-      <w:r>
-        <w:rPr>
-          <w:rFonts w:ascii="Courier New" w:eastAsia="Times New Roman" w:hAnsi="Courier New" w:cs="Courier New"/>
-          <w:i/>
-          <w:iCs/>
-          <w:sz w:val="20"/>
-          <w:szCs w:val="20"/>
-          <w:lang w:val="en-US" w:eastAsia="ru-RU"/>
-        </w:rPr>
-        <w:t xml:space="preserve"> "</w:t>
-      </w:r>
-      <w:proofErr w:type="spellStart"/>
-      <w:r>
-        <w:rPr>
-          <w:rFonts w:ascii="Courier New" w:eastAsia="Times New Roman" w:hAnsi="Courier New" w:cs="Courier New"/>
-          <w:i/>
-          <w:iCs/>
-          <w:sz w:val="20"/>
-          <w:szCs w:val="20"/>
-          <w:lang w:val="en-US" w:eastAsia="ru-RU"/>
-        </w:rPr>
-        <w:t>Persistance</w:t>
-      </w:r>
-      <w:proofErr w:type="spellEnd"/>
-      <w:r>
-        <w:rPr>
-          <w:rFonts w:ascii="Courier New" w:eastAsia="Times New Roman" w:hAnsi="Courier New" w:cs="Courier New"/>
-          <w:i/>
-          <w:iCs/>
-          <w:sz w:val="20"/>
-          <w:szCs w:val="20"/>
-          <w:lang w:val="en-US" w:eastAsia="ru-RU"/>
-        </w:rPr>
-        <w:t xml:space="preserve"> (</w:t>
-      </w:r>
-      <w:proofErr w:type="spellStart"/>
-      <w:r>
-        <w:rPr>
-          <w:rFonts w:ascii="Courier New" w:eastAsia="Times New Roman" w:hAnsi="Courier New" w:cs="Courier New"/>
-          <w:i/>
-          <w:iCs/>
-          <w:sz w:val="20"/>
-          <w:szCs w:val="20"/>
-          <w:lang w:val="en-US" w:eastAsia="ru-RU"/>
-        </w:rPr>
-        <w:t>evtl</w:t>
-      </w:r>
-      <w:proofErr w:type="spellEnd"/>
-      <w:r>
-        <w:rPr>
-          <w:rFonts w:ascii="Courier New" w:eastAsia="Times New Roman" w:hAnsi="Courier New" w:cs="Courier New"/>
-          <w:i/>
-          <w:iCs/>
-          <w:sz w:val="20"/>
-          <w:szCs w:val="20"/>
-          <w:lang w:val="en-US" w:eastAsia="ru-RU"/>
-        </w:rPr>
-        <w:t xml:space="preserve">. </w:t>
-      </w:r>
-      <w:proofErr w:type="spellStart"/>
-      <w:r>
-        <w:rPr>
-          <w:rFonts w:ascii="Courier New" w:eastAsia="Times New Roman" w:hAnsi="Courier New" w:cs="Courier New"/>
-          <w:i/>
-          <w:iCs/>
-          <w:sz w:val="20"/>
-          <w:szCs w:val="20"/>
-          <w:lang w:val="en-US" w:eastAsia="ru-RU"/>
-        </w:rPr>
-        <w:t>mit</w:t>
-      </w:r>
-      <w:proofErr w:type="spellEnd"/>
-      <w:r>
-        <w:rPr>
-          <w:rFonts w:ascii="Courier New" w:eastAsia="Times New Roman" w:hAnsi="Courier New" w:cs="Courier New"/>
-          <w:i/>
-          <w:iCs/>
-          <w:sz w:val="20"/>
-          <w:szCs w:val="20"/>
-          <w:lang w:val="en-US" w:eastAsia="ru-RU"/>
-        </w:rPr>
-        <w:t xml:space="preserve"> -</w:t>
-      </w:r>
-      <w:proofErr w:type="spellStart"/>
-      <w:r>
-        <w:rPr>
-          <w:rFonts w:ascii="Courier New" w:eastAsia="Times New Roman" w:hAnsi="Courier New" w:cs="Courier New"/>
-          <w:i/>
-          <w:iCs/>
-          <w:sz w:val="20"/>
-          <w:szCs w:val="20"/>
-          <w:lang w:val="en-US" w:eastAsia="ru-RU"/>
-        </w:rPr>
-        <w:t>IgnoreChanges</w:t>
-      </w:r>
-      <w:proofErr w:type="spellEnd"/>
-      <w:r>
-        <w:rPr>
-          <w:rFonts w:ascii="Courier New" w:eastAsia="Times New Roman" w:hAnsi="Courier New" w:cs="Courier New"/>
-          <w:i/>
-          <w:iCs/>
-          <w:sz w:val="20"/>
-          <w:szCs w:val="20"/>
-          <w:lang w:val="en-US" w:eastAsia="ru-RU"/>
-        </w:rPr>
-        <w:t xml:space="preserve"> -Force)"</w:t>
+        <w:t>Add-Migration Initial -ProjectName "Persistance (evtl. mit -IgnoreChanges -Force)"</w:t>
       </w:r>
     </w:p>
     <w:p>
@@ -5132,55 +4088,7 @@
           <w:szCs w:val="20"/>
           <w:lang w:val="en-US" w:eastAsia="ru-RU"/>
         </w:rPr>
-        <w:t>Update-Database -</w:t>
-      </w:r>
-      <w:proofErr w:type="spellStart"/>
-      <w:r>
-        <w:rPr>
-          <w:rFonts w:ascii="Courier New" w:eastAsia="Times New Roman" w:hAnsi="Courier New" w:cs="Courier New"/>
-          <w:i/>
-          <w:iCs/>
-          <w:sz w:val="20"/>
-          <w:szCs w:val="20"/>
-          <w:lang w:val="en-US" w:eastAsia="ru-RU"/>
-        </w:rPr>
-        <w:t>ProjectName</w:t>
-      </w:r>
-      <w:proofErr w:type="spellEnd"/>
-      <w:r>
-        <w:rPr>
-          <w:rFonts w:ascii="Courier New" w:eastAsia="Times New Roman" w:hAnsi="Courier New" w:cs="Courier New"/>
-          <w:i/>
-          <w:iCs/>
-          <w:sz w:val="20"/>
-          <w:szCs w:val="20"/>
-          <w:lang w:val="en-US" w:eastAsia="ru-RU"/>
-        </w:rPr>
-        <w:t xml:space="preserve"> "</w:t>
-      </w:r>
-      <w:proofErr w:type="spellStart"/>
-      <w:r>
-        <w:rPr>
-          <w:rFonts w:ascii="Courier New" w:eastAsia="Times New Roman" w:hAnsi="Courier New" w:cs="Courier New"/>
-          <w:i/>
-          <w:iCs/>
-          <w:sz w:val="20"/>
-          <w:szCs w:val="20"/>
-          <w:lang w:val="en-US" w:eastAsia="ru-RU"/>
-        </w:rPr>
-        <w:t>Persistance</w:t>
-      </w:r>
-      <w:proofErr w:type="spellEnd"/>
-      <w:r>
-        <w:rPr>
-          <w:rFonts w:ascii="Courier New" w:eastAsia="Times New Roman" w:hAnsi="Courier New" w:cs="Courier New"/>
-          <w:i/>
-          <w:iCs/>
-          <w:sz w:val="20"/>
-          <w:szCs w:val="20"/>
-          <w:lang w:val="en-US" w:eastAsia="ru-RU"/>
-        </w:rPr>
-        <w:t>" -verbose</w:t>
+        <w:t>Update-Database -ProjectName "Persistance" -verbose</w:t>
       </w:r>
     </w:p>
     <w:p>
@@ -5247,19 +4155,11 @@
           <w:lang w:val="en-US"/>
         </w:rPr>
       </w:pPr>
-      <w:proofErr w:type="gramStart"/>
-      <w:r>
-        <w:rPr>
-          <w:lang w:val="en-US"/>
-        </w:rPr>
-        <w:t>after</w:t>
-      </w:r>
-      <w:proofErr w:type="gramEnd"/>
-      <w:r>
-        <w:rPr>
-          <w:lang w:val="en-US"/>
-        </w:rPr>
-        <w:t xml:space="preserve"> every change</w:t>
+      <w:r>
+        <w:rPr>
+          <w:lang w:val="en-US"/>
+        </w:rPr>
+        <w:t>after every change</w:t>
       </w:r>
       <w:r>
         <w:rPr>
@@ -5280,19 +4180,11 @@
           <w:lang w:val="en-US"/>
         </w:rPr>
       </w:pPr>
-      <w:proofErr w:type="gramStart"/>
-      <w:r>
-        <w:rPr>
-          <w:lang w:val="en-US"/>
-        </w:rPr>
-        <w:t>update</w:t>
-      </w:r>
-      <w:proofErr w:type="gramEnd"/>
-      <w:r>
-        <w:rPr>
-          <w:lang w:val="en-US"/>
-        </w:rPr>
-        <w:t xml:space="preserve"> to reflect changes</w:t>
+      <w:r>
+        <w:rPr>
+          <w:lang w:val="en-US"/>
+        </w:rPr>
+        <w:t>update to reflect changes</w:t>
       </w:r>
       <w:r>
         <w:rPr>
@@ -5336,27 +4228,19 @@
         <w:rPr>
           <w:lang w:val="en-US"/>
         </w:rPr>
+        <w:t xml:space="preserve">POST: </w:t>
+      </w:r>
+      <w:r>
+        <w:rPr>
+          <w:lang w:val="en-US"/>
+        </w:rPr>
         <w:t xml:space="preserve">Make </w:t>
       </w:r>
       <w:r>
         <w:rPr>
           <w:lang w:val="en-US"/>
         </w:rPr>
-        <w:t>sure having the request-header right when posting to the web-</w:t>
-      </w:r>
-      <w:proofErr w:type="spellStart"/>
-      <w:r>
-        <w:rPr>
-          <w:lang w:val="en-US"/>
-        </w:rPr>
-        <w:t>api</w:t>
-      </w:r>
-      <w:proofErr w:type="spellEnd"/>
-      <w:r>
-        <w:rPr>
-          <w:lang w:val="en-US"/>
-        </w:rPr>
-        <w:t xml:space="preserve"> via Fiddler. Content-Type must be spelled correctly.</w:t>
+        <w:t>sure having the request-header right when posting to the web-api via Fiddler. Content-Type must be spelled correctly.</w:t>
       </w:r>
     </w:p>
     <w:p>
@@ -5428,6 +4312,64 @@
           <w:lang w:val="en-US"/>
         </w:rPr>
         <w:t xml:space="preserve">  </w:t>
+      </w:r>
+    </w:p>
+    <w:p>
+      <w:pPr>
+        <w:rPr>
+          <w:rFonts w:asciiTheme="majorHAnsi" w:eastAsiaTheme="majorEastAsia" w:hAnsiTheme="majorHAnsi" w:cstheme="majorBidi"/>
+          <w:b/>
+          <w:bCs/>
+          <w:color w:val="4F81BD" w:themeColor="accent1"/>
+          <w:sz w:val="26"/>
+          <w:szCs w:val="26"/>
+          <w:lang w:val="en-US"/>
+        </w:rPr>
+      </w:pPr>
+      <w:r>
+        <w:rPr>
+          <w:rFonts w:asciiTheme="majorHAnsi" w:eastAsiaTheme="majorEastAsia" w:hAnsiTheme="majorHAnsi" w:cstheme="majorBidi"/>
+          <w:b/>
+          <w:bCs/>
+          <w:color w:val="4F81BD" w:themeColor="accent1"/>
+          <w:sz w:val="26"/>
+          <w:szCs w:val="26"/>
+          <w:lang w:val="en-US"/>
+        </w:rPr>
+        <w:t>AngularJS</w:t>
+      </w:r>
+    </w:p>
+    <w:p>
+      <w:pPr>
+        <w:pStyle w:val="3"/>
+        <w:rPr>
+          <w:lang w:val="en-US"/>
+        </w:rPr>
+      </w:pPr>
+      <w:r>
+        <w:rPr>
+          <w:lang w:val="en-US"/>
+        </w:rPr>
+        <w:t>Filters</w:t>
+      </w:r>
+    </w:p>
+    <w:p>
+      <w:pPr>
+        <w:rPr>
+          <w:lang w:val="en-US"/>
+        </w:rPr>
+      </w:pPr>
+      <w:r>
+        <w:rPr>
+          <w:lang w:val="en-US"/>
+        </w:rPr>
+        <w:t>The idea behind filters is being able to intercept the call and do smth with the data before data-binding happens</w:t>
+      </w:r>
+      <w:r>
+        <w:rPr>
+          <w:lang w:val="en-US"/>
+        </w:rPr>
+        <w:t>.</w:t>
       </w:r>
     </w:p>
     <w:p>

</xml_diff>

<commit_message>
•	As of Angular 1.5, added angular-route.min.js to _Layout.cshtml and injected ngRoute into angular.module() in order to make interpagerouting happen.
•	Edited $Routeprovider for ControllerAs systax
weiter mit 57.03 Creating more views
</commit_message>
<xml_diff>
--- a/Don Comments.docx
+++ b/Don Comments.docx
@@ -8,17 +8,41 @@
           <w:lang w:val="en-US"/>
         </w:rPr>
       </w:pPr>
-      <w:r>
-        <w:rPr>
-          <w:lang w:val="en-US"/>
-        </w:rPr>
-        <w:t xml:space="preserve">weiter mit </w:t>
-      </w:r>
-      <w:r>
-        <w:rPr>
-          <w:lang w:val="en-US"/>
-        </w:rPr>
-        <w:t>40</w:t>
+      <w:proofErr w:type="spellStart"/>
+      <w:proofErr w:type="gramStart"/>
+      <w:r>
+        <w:rPr>
+          <w:lang w:val="en-US"/>
+        </w:rPr>
+        <w:t>weiter</w:t>
+      </w:r>
+      <w:proofErr w:type="spellEnd"/>
+      <w:proofErr w:type="gramEnd"/>
+      <w:r>
+        <w:rPr>
+          <w:lang w:val="en-US"/>
+        </w:rPr>
+        <w:t xml:space="preserve"> </w:t>
+      </w:r>
+      <w:proofErr w:type="spellStart"/>
+      <w:r>
+        <w:rPr>
+          <w:lang w:val="en-US"/>
+        </w:rPr>
+        <w:t>mit</w:t>
+      </w:r>
+      <w:proofErr w:type="spellEnd"/>
+      <w:r>
+        <w:rPr>
+          <w:lang w:val="en-US"/>
+        </w:rPr>
+        <w:t xml:space="preserve"> </w:t>
+      </w:r>
+      <w:r>
+        <w:rPr>
+          <w:lang w:val="en-US"/>
+        </w:rPr>
+        <w:t>55</w:t>
       </w:r>
       <w:r>
         <w:rPr>
@@ -30,19 +54,27 @@
         <w:rPr>
           <w:lang w:val="en-US"/>
         </w:rPr>
-        <w:t>4</w:t>
-      </w:r>
-      <w:r>
-        <w:rPr>
-          <w:lang w:val="en-US"/>
-        </w:rPr>
-        <w:t xml:space="preserve"> </w:t>
-      </w:r>
-      <w:r>
-        <w:rPr>
-          <w:lang w:val="en-US"/>
-        </w:rPr>
-        <w:t>formatters</w:t>
+        <w:t xml:space="preserve">1 </w:t>
+      </w:r>
+      <w:r>
+        <w:rPr>
+          <w:lang w:val="en-US"/>
+        </w:rPr>
+        <w:t xml:space="preserve">08.Deeper Into </w:t>
+      </w:r>
+      <w:proofErr w:type="spellStart"/>
+      <w:r>
+        <w:rPr>
+          <w:lang w:val="en-US"/>
+        </w:rPr>
+        <w:t>AngularJS</w:t>
+      </w:r>
+      <w:proofErr w:type="spellEnd"/>
+      <w:r>
+        <w:rPr>
+          <w:lang w:val="en-US"/>
+        </w:rPr>
+        <w:t xml:space="preserve"> (intro)</w:t>
       </w:r>
     </w:p>
     <w:p>
@@ -491,6 +523,7 @@
         </w:rPr>
         <w:t>&lt;</w:t>
       </w:r>
+      <w:proofErr w:type="gramStart"/>
       <w:r>
         <w:rPr>
           <w:rFonts w:ascii="Consolas" w:hAnsi="Consolas" w:cs="Consolas"/>
@@ -502,6 +535,7 @@
         </w:rPr>
         <w:t>div</w:t>
       </w:r>
+      <w:proofErr w:type="gramEnd"/>
       <w:r>
         <w:rPr>
           <w:rFonts w:ascii="Consolas" w:hAnsi="Consolas" w:cs="Consolas"/>
@@ -666,11 +700,19 @@
           <w:lang w:val="en-US"/>
         </w:rPr>
       </w:pPr>
-      <w:r>
-        <w:rPr>
-          <w:lang w:val="en-US"/>
-        </w:rPr>
-        <w:t>creating sibling structure with +</w:t>
+      <w:proofErr w:type="gramStart"/>
+      <w:r>
+        <w:rPr>
+          <w:lang w:val="en-US"/>
+        </w:rPr>
+        <w:t>creating</w:t>
+      </w:r>
+      <w:proofErr w:type="gramEnd"/>
+      <w:r>
+        <w:rPr>
+          <w:lang w:val="en-US"/>
+        </w:rPr>
+        <w:t xml:space="preserve"> sibling structure with +</w:t>
       </w:r>
     </w:p>
     <w:p>
@@ -699,6 +741,7 @@
         </w:rPr>
         <w:t>@*</w:t>
       </w:r>
+      <w:proofErr w:type="spellStart"/>
       <w:r>
         <w:rPr>
           <w:rFonts w:ascii="Consolas" w:hAnsi="Consolas" w:cs="Consolas"/>
@@ -708,7 +751,19 @@
           <w:highlight w:val="black"/>
           <w:lang w:val="en-US"/>
         </w:rPr>
-        <w:t>div.message-header&gt;h1+p.lead</w:t>
+        <w:t>div.message</w:t>
+      </w:r>
+      <w:proofErr w:type="spellEnd"/>
+      <w:r>
+        <w:rPr>
+          <w:rFonts w:ascii="Consolas" w:hAnsi="Consolas" w:cs="Consolas"/>
+          <w:color w:val="57A64A"/>
+          <w:sz w:val="19"/>
+          <w:szCs w:val="19"/>
+          <w:highlight w:val="black"/>
+          <w:lang w:val="en-US"/>
+        </w:rPr>
+        <w:t>-header&gt;h1+p.lead</w:t>
       </w:r>
       <w:r>
         <w:rPr>
@@ -1142,11 +1197,19 @@
           <w:lang w:val="en-US"/>
         </w:rPr>
       </w:pPr>
-      <w:r>
-        <w:rPr>
-          <w:lang w:val="en-US"/>
-        </w:rPr>
-        <w:t>creating nested structures with &gt;</w:t>
+      <w:proofErr w:type="gramStart"/>
+      <w:r>
+        <w:rPr>
+          <w:lang w:val="en-US"/>
+        </w:rPr>
+        <w:t>creating</w:t>
+      </w:r>
+      <w:proofErr w:type="gramEnd"/>
+      <w:r>
+        <w:rPr>
+          <w:lang w:val="en-US"/>
+        </w:rPr>
+        <w:t xml:space="preserve"> nested structures with &gt;</w:t>
       </w:r>
     </w:p>
     <w:p>
@@ -1184,7 +1247,55 @@
           <w:highlight w:val="black"/>
           <w:lang w:val="en-US"/>
         </w:rPr>
-        <w:t>div&gt;ul&gt;li*5</w:t>
+        <w:t>div&gt;</w:t>
+      </w:r>
+      <w:proofErr w:type="spellStart"/>
+      <w:r>
+        <w:rPr>
+          <w:rFonts w:ascii="Consolas" w:hAnsi="Consolas" w:cs="Consolas"/>
+          <w:color w:val="57A64A"/>
+          <w:sz w:val="19"/>
+          <w:szCs w:val="19"/>
+          <w:highlight w:val="black"/>
+          <w:lang w:val="en-US"/>
+        </w:rPr>
+        <w:t>ul</w:t>
+      </w:r>
+      <w:proofErr w:type="spellEnd"/>
+      <w:r>
+        <w:rPr>
+          <w:rFonts w:ascii="Consolas" w:hAnsi="Consolas" w:cs="Consolas"/>
+          <w:color w:val="57A64A"/>
+          <w:sz w:val="19"/>
+          <w:szCs w:val="19"/>
+          <w:highlight w:val="black"/>
+          <w:lang w:val="en-US"/>
+        </w:rPr>
+        <w:t>&gt;</w:t>
+      </w:r>
+      <w:proofErr w:type="spellStart"/>
+      <w:r>
+        <w:rPr>
+          <w:rFonts w:ascii="Consolas" w:hAnsi="Consolas" w:cs="Consolas"/>
+          <w:color w:val="57A64A"/>
+          <w:sz w:val="19"/>
+          <w:szCs w:val="19"/>
+          <w:highlight w:val="black"/>
+          <w:lang w:val="en-US"/>
+        </w:rPr>
+        <w:t>li</w:t>
+      </w:r>
+      <w:proofErr w:type="spellEnd"/>
+      <w:r>
+        <w:rPr>
+          <w:rFonts w:ascii="Consolas" w:hAnsi="Consolas" w:cs="Consolas"/>
+          <w:color w:val="57A64A"/>
+          <w:sz w:val="19"/>
+          <w:szCs w:val="19"/>
+          <w:highlight w:val="black"/>
+          <w:lang w:val="en-US"/>
+        </w:rPr>
+        <w:t>*5</w:t>
       </w:r>
       <w:r>
         <w:rPr>
@@ -1224,6 +1335,7 @@
         </w:rPr>
         <w:t>&lt;</w:t>
       </w:r>
+      <w:proofErr w:type="gramStart"/>
       <w:r>
         <w:rPr>
           <w:rFonts w:ascii="Consolas" w:hAnsi="Consolas" w:cs="Consolas"/>
@@ -1235,6 +1347,7 @@
         </w:rPr>
         <w:t>div</w:t>
       </w:r>
+      <w:proofErr w:type="gramEnd"/>
       <w:r>
         <w:rPr>
           <w:rFonts w:ascii="Consolas" w:hAnsi="Consolas" w:cs="Consolas"/>
@@ -1284,6 +1397,8 @@
         </w:rPr>
         <w:t>&lt;</w:t>
       </w:r>
+      <w:proofErr w:type="spellStart"/>
+      <w:proofErr w:type="gramStart"/>
       <w:r>
         <w:rPr>
           <w:rFonts w:ascii="Consolas" w:hAnsi="Consolas" w:cs="Consolas"/>
@@ -1295,6 +1410,8 @@
         </w:rPr>
         <w:t>ul</w:t>
       </w:r>
+      <w:proofErr w:type="spellEnd"/>
+      <w:proofErr w:type="gramEnd"/>
       <w:r>
         <w:rPr>
           <w:rFonts w:ascii="Consolas" w:hAnsi="Consolas" w:cs="Consolas"/>
@@ -1344,6 +1461,8 @@
         </w:rPr>
         <w:t>&lt;</w:t>
       </w:r>
+      <w:proofErr w:type="spellStart"/>
+      <w:proofErr w:type="gramStart"/>
       <w:r>
         <w:rPr>
           <w:rFonts w:ascii="Consolas" w:hAnsi="Consolas" w:cs="Consolas"/>
@@ -1355,6 +1474,8 @@
         </w:rPr>
         <w:t>li</w:t>
       </w:r>
+      <w:proofErr w:type="spellEnd"/>
+      <w:proofErr w:type="gramEnd"/>
       <w:r>
         <w:rPr>
           <w:rFonts w:ascii="Consolas" w:hAnsi="Consolas" w:cs="Consolas"/>
@@ -1366,6 +1487,7 @@
         </w:rPr>
         <w:t>&gt;&lt;/</w:t>
       </w:r>
+      <w:proofErr w:type="spellStart"/>
       <w:r>
         <w:rPr>
           <w:rFonts w:ascii="Consolas" w:hAnsi="Consolas" w:cs="Consolas"/>
@@ -1377,6 +1499,7 @@
         </w:rPr>
         <w:t>li</w:t>
       </w:r>
+      <w:proofErr w:type="spellEnd"/>
       <w:r>
         <w:rPr>
           <w:rFonts w:ascii="Consolas" w:hAnsi="Consolas" w:cs="Consolas"/>
@@ -1426,6 +1549,8 @@
         </w:rPr>
         <w:t>&lt;</w:t>
       </w:r>
+      <w:proofErr w:type="spellStart"/>
+      <w:proofErr w:type="gramStart"/>
       <w:r>
         <w:rPr>
           <w:rFonts w:ascii="Consolas" w:hAnsi="Consolas" w:cs="Consolas"/>
@@ -1437,6 +1562,8 @@
         </w:rPr>
         <w:t>li</w:t>
       </w:r>
+      <w:proofErr w:type="spellEnd"/>
+      <w:proofErr w:type="gramEnd"/>
       <w:r>
         <w:rPr>
           <w:rFonts w:ascii="Consolas" w:hAnsi="Consolas" w:cs="Consolas"/>
@@ -1448,6 +1575,7 @@
         </w:rPr>
         <w:t>&gt;&lt;/</w:t>
       </w:r>
+      <w:proofErr w:type="spellStart"/>
       <w:r>
         <w:rPr>
           <w:rFonts w:ascii="Consolas" w:hAnsi="Consolas" w:cs="Consolas"/>
@@ -1459,6 +1587,7 @@
         </w:rPr>
         <w:t>li</w:t>
       </w:r>
+      <w:proofErr w:type="spellEnd"/>
       <w:r>
         <w:rPr>
           <w:rFonts w:ascii="Consolas" w:hAnsi="Consolas" w:cs="Consolas"/>
@@ -1508,6 +1637,8 @@
         </w:rPr>
         <w:t>&lt;</w:t>
       </w:r>
+      <w:proofErr w:type="spellStart"/>
+      <w:proofErr w:type="gramStart"/>
       <w:r>
         <w:rPr>
           <w:rFonts w:ascii="Consolas" w:hAnsi="Consolas" w:cs="Consolas"/>
@@ -1519,6 +1650,8 @@
         </w:rPr>
         <w:t>li</w:t>
       </w:r>
+      <w:proofErr w:type="spellEnd"/>
+      <w:proofErr w:type="gramEnd"/>
       <w:r>
         <w:rPr>
           <w:rFonts w:ascii="Consolas" w:hAnsi="Consolas" w:cs="Consolas"/>
@@ -1530,6 +1663,7 @@
         </w:rPr>
         <w:t>&gt;&lt;/</w:t>
       </w:r>
+      <w:proofErr w:type="spellStart"/>
       <w:r>
         <w:rPr>
           <w:rFonts w:ascii="Consolas" w:hAnsi="Consolas" w:cs="Consolas"/>
@@ -1541,6 +1675,7 @@
         </w:rPr>
         <w:t>li</w:t>
       </w:r>
+      <w:proofErr w:type="spellEnd"/>
       <w:r>
         <w:rPr>
           <w:rFonts w:ascii="Consolas" w:hAnsi="Consolas" w:cs="Consolas"/>
@@ -1590,6 +1725,8 @@
         </w:rPr>
         <w:t>&lt;</w:t>
       </w:r>
+      <w:proofErr w:type="spellStart"/>
+      <w:proofErr w:type="gramStart"/>
       <w:r>
         <w:rPr>
           <w:rFonts w:ascii="Consolas" w:hAnsi="Consolas" w:cs="Consolas"/>
@@ -1601,6 +1738,8 @@
         </w:rPr>
         <w:t>li</w:t>
       </w:r>
+      <w:proofErr w:type="spellEnd"/>
+      <w:proofErr w:type="gramEnd"/>
       <w:r>
         <w:rPr>
           <w:rFonts w:ascii="Consolas" w:hAnsi="Consolas" w:cs="Consolas"/>
@@ -1612,6 +1751,7 @@
         </w:rPr>
         <w:t>&gt;&lt;/</w:t>
       </w:r>
+      <w:proofErr w:type="spellStart"/>
       <w:r>
         <w:rPr>
           <w:rFonts w:ascii="Consolas" w:hAnsi="Consolas" w:cs="Consolas"/>
@@ -1623,6 +1763,7 @@
         </w:rPr>
         <w:t>li</w:t>
       </w:r>
+      <w:proofErr w:type="spellEnd"/>
       <w:r>
         <w:rPr>
           <w:rFonts w:ascii="Consolas" w:hAnsi="Consolas" w:cs="Consolas"/>
@@ -1672,6 +1813,8 @@
         </w:rPr>
         <w:t>&lt;</w:t>
       </w:r>
+      <w:proofErr w:type="spellStart"/>
+      <w:proofErr w:type="gramStart"/>
       <w:r>
         <w:rPr>
           <w:rFonts w:ascii="Consolas" w:hAnsi="Consolas" w:cs="Consolas"/>
@@ -1683,6 +1826,8 @@
         </w:rPr>
         <w:t>li</w:t>
       </w:r>
+      <w:proofErr w:type="spellEnd"/>
+      <w:proofErr w:type="gramEnd"/>
       <w:r>
         <w:rPr>
           <w:rFonts w:ascii="Consolas" w:hAnsi="Consolas" w:cs="Consolas"/>
@@ -1694,6 +1839,7 @@
         </w:rPr>
         <w:t>&gt;&lt;/</w:t>
       </w:r>
+      <w:proofErr w:type="spellStart"/>
       <w:r>
         <w:rPr>
           <w:rFonts w:ascii="Consolas" w:hAnsi="Consolas" w:cs="Consolas"/>
@@ -1705,6 +1851,7 @@
         </w:rPr>
         <w:t>li</w:t>
       </w:r>
+      <w:proofErr w:type="spellEnd"/>
       <w:r>
         <w:rPr>
           <w:rFonts w:ascii="Consolas" w:hAnsi="Consolas" w:cs="Consolas"/>
@@ -1754,6 +1901,7 @@
         </w:rPr>
         <w:t>&lt;/</w:t>
       </w:r>
+      <w:proofErr w:type="spellStart"/>
       <w:r>
         <w:rPr>
           <w:rFonts w:ascii="Consolas" w:hAnsi="Consolas" w:cs="Consolas"/>
@@ -1765,6 +1913,7 @@
         </w:rPr>
         <w:t>ul</w:t>
       </w:r>
+      <w:proofErr w:type="spellEnd"/>
       <w:r>
         <w:rPr>
           <w:rFonts w:ascii="Consolas" w:hAnsi="Consolas" w:cs="Consolas"/>
@@ -1838,11 +1987,27 @@
           <w:lang w:val="en-US"/>
         </w:rPr>
       </w:pPr>
-      <w:r>
-        <w:rPr>
-          <w:lang w:val="en-US"/>
-        </w:rPr>
-        <w:t>zen-coding grouping with () and &gt;{}</w:t>
+      <w:proofErr w:type="spellStart"/>
+      <w:proofErr w:type="gramStart"/>
+      <w:r>
+        <w:rPr>
+          <w:lang w:val="en-US"/>
+        </w:rPr>
+        <w:t>zen</w:t>
+      </w:r>
+      <w:proofErr w:type="spellEnd"/>
+      <w:r>
+        <w:rPr>
+          <w:lang w:val="en-US"/>
+        </w:rPr>
+        <w:t>-coding</w:t>
+      </w:r>
+      <w:proofErr w:type="gramEnd"/>
+      <w:r>
+        <w:rPr>
+          <w:lang w:val="en-US"/>
+        </w:rPr>
+        <w:t xml:space="preserve"> grouping with () and &gt;{}</w:t>
       </w:r>
     </w:p>
     <w:p>
@@ -1880,8 +2045,45 @@
           <w:highlight w:val="black"/>
           <w:lang w:val="en-US"/>
         </w:rPr>
-        <w:t>.messages&gt;.message&gt;(.title&gt;{The title})+.date+.contents+.toolbar+.replies</w:t>
-      </w:r>
+        <w:t>.messages&gt;.message</w:t>
+      </w:r>
+      <w:proofErr w:type="gramStart"/>
+      <w:r>
+        <w:rPr>
+          <w:rFonts w:ascii="Consolas" w:hAnsi="Consolas" w:cs="Consolas"/>
+          <w:color w:val="57A64A"/>
+          <w:sz w:val="19"/>
+          <w:szCs w:val="19"/>
+          <w:highlight w:val="black"/>
+          <w:lang w:val="en-US"/>
+        </w:rPr>
+        <w:t>&gt;(</w:t>
+      </w:r>
+      <w:proofErr w:type="gramEnd"/>
+      <w:r>
+        <w:rPr>
+          <w:rFonts w:ascii="Consolas" w:hAnsi="Consolas" w:cs="Consolas"/>
+          <w:color w:val="57A64A"/>
+          <w:sz w:val="19"/>
+          <w:szCs w:val="19"/>
+          <w:highlight w:val="black"/>
+          <w:lang w:val="en-US"/>
+        </w:rPr>
+        <w:t>.title&gt;{The title})+.</w:t>
+      </w:r>
+      <w:proofErr w:type="spellStart"/>
+      <w:r>
+        <w:rPr>
+          <w:rFonts w:ascii="Consolas" w:hAnsi="Consolas" w:cs="Consolas"/>
+          <w:color w:val="57A64A"/>
+          <w:sz w:val="19"/>
+          <w:szCs w:val="19"/>
+          <w:highlight w:val="black"/>
+          <w:lang w:val="en-US"/>
+        </w:rPr>
+        <w:t>date+.contents+.toolbar+.replies</w:t>
+      </w:r>
+      <w:proofErr w:type="spellEnd"/>
       <w:r>
         <w:rPr>
           <w:rFonts w:ascii="Consolas" w:hAnsi="Consolas" w:cs="Consolas"/>
@@ -2194,16 +2396,29 @@
         </w:rPr>
         <w:t>&gt;</w:t>
       </w:r>
-      <w:r>
-        <w:rPr>
-          <w:rFonts w:ascii="Consolas" w:hAnsi="Consolas" w:cs="Consolas"/>
-          <w:color w:val="DCDCDC"/>
-          <w:sz w:val="19"/>
-          <w:szCs w:val="19"/>
-          <w:highlight w:val="black"/>
-          <w:lang w:val="en-US"/>
-        </w:rPr>
-        <w:t>The title</w:t>
+      <w:proofErr w:type="gramStart"/>
+      <w:r>
+        <w:rPr>
+          <w:rFonts w:ascii="Consolas" w:hAnsi="Consolas" w:cs="Consolas"/>
+          <w:color w:val="DCDCDC"/>
+          <w:sz w:val="19"/>
+          <w:szCs w:val="19"/>
+          <w:highlight w:val="black"/>
+          <w:lang w:val="en-US"/>
+        </w:rPr>
+        <w:t>The</w:t>
+      </w:r>
+      <w:proofErr w:type="gramEnd"/>
+      <w:r>
+        <w:rPr>
+          <w:rFonts w:ascii="Consolas" w:hAnsi="Consolas" w:cs="Consolas"/>
+          <w:color w:val="DCDCDC"/>
+          <w:sz w:val="19"/>
+          <w:szCs w:val="19"/>
+          <w:highlight w:val="black"/>
+          <w:lang w:val="en-US"/>
+        </w:rPr>
+        <w:t xml:space="preserve"> title</w:t>
       </w:r>
       <w:r>
         <w:rPr>
@@ -2882,7 +3097,31 @@
           <w:highlight w:val="black"/>
           <w:lang w:val="en-US"/>
         </w:rPr>
-        <w:t>.messages&gt;.message&gt;(.title&gt;lorem)+.date+.contents+.toolbar+.replies</w:t>
+        <w:t>.messages&gt;.message</w:t>
+      </w:r>
+      <w:proofErr w:type="gramStart"/>
+      <w:r>
+        <w:rPr>
+          <w:rFonts w:ascii="Consolas" w:hAnsi="Consolas" w:cs="Consolas"/>
+          <w:color w:val="57A64A"/>
+          <w:sz w:val="19"/>
+          <w:szCs w:val="19"/>
+          <w:highlight w:val="black"/>
+          <w:lang w:val="en-US"/>
+        </w:rPr>
+        <w:t>&gt;(</w:t>
+      </w:r>
+      <w:proofErr w:type="gramEnd"/>
+      <w:r>
+        <w:rPr>
+          <w:rFonts w:ascii="Consolas" w:hAnsi="Consolas" w:cs="Consolas"/>
+          <w:color w:val="57A64A"/>
+          <w:sz w:val="19"/>
+          <w:szCs w:val="19"/>
+          <w:highlight w:val="black"/>
+          <w:lang w:val="en-US"/>
+        </w:rPr>
+        <w:t>.title&gt;lorem)+.date+.contents+.toolbar+.replies</w:t>
       </w:r>
       <w:r>
         <w:rPr>
@@ -3196,27 +3435,592 @@
         </w:rPr>
         <w:t>&gt;</w:t>
       </w:r>
-      <w:r>
-        <w:rPr>
-          <w:rFonts w:ascii="Consolas" w:hAnsi="Consolas" w:cs="Consolas"/>
-          <w:color w:val="DCDCDC"/>
-          <w:sz w:val="19"/>
-          <w:szCs w:val="19"/>
-          <w:highlight w:val="black"/>
-          <w:lang w:val="en-US"/>
-        </w:rPr>
-        <w:t>Tincidunt integer eu augue augue nunc elit dolor, luctus placerat scelerisque euismod, iaculis eu lacus nunc mi elit, vehicula ut laoreet ac, aliquam sit amet justo nunc tempor, metus vel.</w:t>
-      </w:r>
-      <w:r>
-        <w:rPr>
-          <w:rFonts w:ascii="Consolas" w:hAnsi="Consolas" w:cs="Consolas"/>
-          <w:color w:val="808080"/>
-          <w:sz w:val="19"/>
-          <w:szCs w:val="19"/>
-          <w:highlight w:val="black"/>
-          <w:lang w:val="en-US"/>
-        </w:rPr>
-        <w:t>&lt;/</w:t>
+      <w:proofErr w:type="spellStart"/>
+      <w:r>
+        <w:rPr>
+          <w:rFonts w:ascii="Consolas" w:hAnsi="Consolas" w:cs="Consolas"/>
+          <w:color w:val="DCDCDC"/>
+          <w:sz w:val="19"/>
+          <w:szCs w:val="19"/>
+          <w:highlight w:val="black"/>
+          <w:lang w:val="en-US"/>
+        </w:rPr>
+        <w:t>Tincidunt</w:t>
+      </w:r>
+      <w:proofErr w:type="spellEnd"/>
+      <w:r>
+        <w:rPr>
+          <w:rFonts w:ascii="Consolas" w:hAnsi="Consolas" w:cs="Consolas"/>
+          <w:color w:val="DCDCDC"/>
+          <w:sz w:val="19"/>
+          <w:szCs w:val="19"/>
+          <w:highlight w:val="black"/>
+          <w:lang w:val="en-US"/>
+        </w:rPr>
+        <w:t xml:space="preserve"> integer </w:t>
+      </w:r>
+      <w:proofErr w:type="spellStart"/>
+      <w:r>
+        <w:rPr>
+          <w:rFonts w:ascii="Consolas" w:hAnsi="Consolas" w:cs="Consolas"/>
+          <w:color w:val="DCDCDC"/>
+          <w:sz w:val="19"/>
+          <w:szCs w:val="19"/>
+          <w:highlight w:val="black"/>
+          <w:lang w:val="en-US"/>
+        </w:rPr>
+        <w:t>eu</w:t>
+      </w:r>
+      <w:proofErr w:type="spellEnd"/>
+      <w:r>
+        <w:rPr>
+          <w:rFonts w:ascii="Consolas" w:hAnsi="Consolas" w:cs="Consolas"/>
+          <w:color w:val="DCDCDC"/>
+          <w:sz w:val="19"/>
+          <w:szCs w:val="19"/>
+          <w:highlight w:val="black"/>
+          <w:lang w:val="en-US"/>
+        </w:rPr>
+        <w:t xml:space="preserve"> </w:t>
+      </w:r>
+      <w:proofErr w:type="spellStart"/>
+      <w:r>
+        <w:rPr>
+          <w:rFonts w:ascii="Consolas" w:hAnsi="Consolas" w:cs="Consolas"/>
+          <w:color w:val="DCDCDC"/>
+          <w:sz w:val="19"/>
+          <w:szCs w:val="19"/>
+          <w:highlight w:val="black"/>
+          <w:lang w:val="en-US"/>
+        </w:rPr>
+        <w:t>augue</w:t>
+      </w:r>
+      <w:proofErr w:type="spellEnd"/>
+      <w:r>
+        <w:rPr>
+          <w:rFonts w:ascii="Consolas" w:hAnsi="Consolas" w:cs="Consolas"/>
+          <w:color w:val="DCDCDC"/>
+          <w:sz w:val="19"/>
+          <w:szCs w:val="19"/>
+          <w:highlight w:val="black"/>
+          <w:lang w:val="en-US"/>
+        </w:rPr>
+        <w:t xml:space="preserve"> </w:t>
+      </w:r>
+      <w:proofErr w:type="spellStart"/>
+      <w:r>
+        <w:rPr>
+          <w:rFonts w:ascii="Consolas" w:hAnsi="Consolas" w:cs="Consolas"/>
+          <w:color w:val="DCDCDC"/>
+          <w:sz w:val="19"/>
+          <w:szCs w:val="19"/>
+          <w:highlight w:val="black"/>
+          <w:lang w:val="en-US"/>
+        </w:rPr>
+        <w:t>augue</w:t>
+      </w:r>
+      <w:proofErr w:type="spellEnd"/>
+      <w:r>
+        <w:rPr>
+          <w:rFonts w:ascii="Consolas" w:hAnsi="Consolas" w:cs="Consolas"/>
+          <w:color w:val="DCDCDC"/>
+          <w:sz w:val="19"/>
+          <w:szCs w:val="19"/>
+          <w:highlight w:val="black"/>
+          <w:lang w:val="en-US"/>
+        </w:rPr>
+        <w:t xml:space="preserve"> </w:t>
+      </w:r>
+      <w:proofErr w:type="spellStart"/>
+      <w:r>
+        <w:rPr>
+          <w:rFonts w:ascii="Consolas" w:hAnsi="Consolas" w:cs="Consolas"/>
+          <w:color w:val="DCDCDC"/>
+          <w:sz w:val="19"/>
+          <w:szCs w:val="19"/>
+          <w:highlight w:val="black"/>
+          <w:lang w:val="en-US"/>
+        </w:rPr>
+        <w:t>nunc</w:t>
+      </w:r>
+      <w:proofErr w:type="spellEnd"/>
+      <w:r>
+        <w:rPr>
+          <w:rFonts w:ascii="Consolas" w:hAnsi="Consolas" w:cs="Consolas"/>
+          <w:color w:val="DCDCDC"/>
+          <w:sz w:val="19"/>
+          <w:szCs w:val="19"/>
+          <w:highlight w:val="black"/>
+          <w:lang w:val="en-US"/>
+        </w:rPr>
+        <w:t xml:space="preserve"> </w:t>
+      </w:r>
+      <w:proofErr w:type="spellStart"/>
+      <w:r>
+        <w:rPr>
+          <w:rFonts w:ascii="Consolas" w:hAnsi="Consolas" w:cs="Consolas"/>
+          <w:color w:val="DCDCDC"/>
+          <w:sz w:val="19"/>
+          <w:szCs w:val="19"/>
+          <w:highlight w:val="black"/>
+          <w:lang w:val="en-US"/>
+        </w:rPr>
+        <w:t>elit</w:t>
+      </w:r>
+      <w:proofErr w:type="spellEnd"/>
+      <w:r>
+        <w:rPr>
+          <w:rFonts w:ascii="Consolas" w:hAnsi="Consolas" w:cs="Consolas"/>
+          <w:color w:val="DCDCDC"/>
+          <w:sz w:val="19"/>
+          <w:szCs w:val="19"/>
+          <w:highlight w:val="black"/>
+          <w:lang w:val="en-US"/>
+        </w:rPr>
+        <w:t xml:space="preserve"> dolor, </w:t>
+      </w:r>
+      <w:proofErr w:type="spellStart"/>
+      <w:r>
+        <w:rPr>
+          <w:rFonts w:ascii="Consolas" w:hAnsi="Consolas" w:cs="Consolas"/>
+          <w:color w:val="DCDCDC"/>
+          <w:sz w:val="19"/>
+          <w:szCs w:val="19"/>
+          <w:highlight w:val="black"/>
+          <w:lang w:val="en-US"/>
+        </w:rPr>
+        <w:t>luctus</w:t>
+      </w:r>
+      <w:proofErr w:type="spellEnd"/>
+      <w:r>
+        <w:rPr>
+          <w:rFonts w:ascii="Consolas" w:hAnsi="Consolas" w:cs="Consolas"/>
+          <w:color w:val="DCDCDC"/>
+          <w:sz w:val="19"/>
+          <w:szCs w:val="19"/>
+          <w:highlight w:val="black"/>
+          <w:lang w:val="en-US"/>
+        </w:rPr>
+        <w:t xml:space="preserve"> </w:t>
+      </w:r>
+      <w:proofErr w:type="spellStart"/>
+      <w:r>
+        <w:rPr>
+          <w:rFonts w:ascii="Consolas" w:hAnsi="Consolas" w:cs="Consolas"/>
+          <w:color w:val="DCDCDC"/>
+          <w:sz w:val="19"/>
+          <w:szCs w:val="19"/>
+          <w:highlight w:val="black"/>
+          <w:lang w:val="en-US"/>
+        </w:rPr>
+        <w:t>placerat</w:t>
+      </w:r>
+      <w:proofErr w:type="spellEnd"/>
+      <w:r>
+        <w:rPr>
+          <w:rFonts w:ascii="Consolas" w:hAnsi="Consolas" w:cs="Consolas"/>
+          <w:color w:val="DCDCDC"/>
+          <w:sz w:val="19"/>
+          <w:szCs w:val="19"/>
+          <w:highlight w:val="black"/>
+          <w:lang w:val="en-US"/>
+        </w:rPr>
+        <w:t xml:space="preserve"> </w:t>
+      </w:r>
+      <w:proofErr w:type="spellStart"/>
+      <w:r>
+        <w:rPr>
+          <w:rFonts w:ascii="Consolas" w:hAnsi="Consolas" w:cs="Consolas"/>
+          <w:color w:val="DCDCDC"/>
+          <w:sz w:val="19"/>
+          <w:szCs w:val="19"/>
+          <w:highlight w:val="black"/>
+          <w:lang w:val="en-US"/>
+        </w:rPr>
+        <w:t>scelerisque</w:t>
+      </w:r>
+      <w:proofErr w:type="spellEnd"/>
+      <w:r>
+        <w:rPr>
+          <w:rFonts w:ascii="Consolas" w:hAnsi="Consolas" w:cs="Consolas"/>
+          <w:color w:val="DCDCDC"/>
+          <w:sz w:val="19"/>
+          <w:szCs w:val="19"/>
+          <w:highlight w:val="black"/>
+          <w:lang w:val="en-US"/>
+        </w:rPr>
+        <w:t xml:space="preserve"> </w:t>
+      </w:r>
+      <w:proofErr w:type="spellStart"/>
+      <w:r>
+        <w:rPr>
+          <w:rFonts w:ascii="Consolas" w:hAnsi="Consolas" w:cs="Consolas"/>
+          <w:color w:val="DCDCDC"/>
+          <w:sz w:val="19"/>
+          <w:szCs w:val="19"/>
+          <w:highlight w:val="black"/>
+          <w:lang w:val="en-US"/>
+        </w:rPr>
+        <w:t>euismod</w:t>
+      </w:r>
+      <w:proofErr w:type="spellEnd"/>
+      <w:r>
+        <w:rPr>
+          <w:rFonts w:ascii="Consolas" w:hAnsi="Consolas" w:cs="Consolas"/>
+          <w:color w:val="DCDCDC"/>
+          <w:sz w:val="19"/>
+          <w:szCs w:val="19"/>
+          <w:highlight w:val="black"/>
+          <w:lang w:val="en-US"/>
+        </w:rPr>
+        <w:t xml:space="preserve">, </w:t>
+      </w:r>
+      <w:proofErr w:type="spellStart"/>
+      <w:r>
+        <w:rPr>
+          <w:rFonts w:ascii="Consolas" w:hAnsi="Consolas" w:cs="Consolas"/>
+          <w:color w:val="DCDCDC"/>
+          <w:sz w:val="19"/>
+          <w:szCs w:val="19"/>
+          <w:highlight w:val="black"/>
+          <w:lang w:val="en-US"/>
+        </w:rPr>
+        <w:t>iaculis</w:t>
+      </w:r>
+      <w:proofErr w:type="spellEnd"/>
+      <w:r>
+        <w:rPr>
+          <w:rFonts w:ascii="Consolas" w:hAnsi="Consolas" w:cs="Consolas"/>
+          <w:color w:val="DCDCDC"/>
+          <w:sz w:val="19"/>
+          <w:szCs w:val="19"/>
+          <w:highlight w:val="black"/>
+          <w:lang w:val="en-US"/>
+        </w:rPr>
+        <w:t xml:space="preserve"> </w:t>
+      </w:r>
+      <w:proofErr w:type="spellStart"/>
+      <w:r>
+        <w:rPr>
+          <w:rFonts w:ascii="Consolas" w:hAnsi="Consolas" w:cs="Consolas"/>
+          <w:color w:val="DCDCDC"/>
+          <w:sz w:val="19"/>
+          <w:szCs w:val="19"/>
+          <w:highlight w:val="black"/>
+          <w:lang w:val="en-US"/>
+        </w:rPr>
+        <w:t>eu</w:t>
+      </w:r>
+      <w:proofErr w:type="spellEnd"/>
+      <w:r>
+        <w:rPr>
+          <w:rFonts w:ascii="Consolas" w:hAnsi="Consolas" w:cs="Consolas"/>
+          <w:color w:val="DCDCDC"/>
+          <w:sz w:val="19"/>
+          <w:szCs w:val="19"/>
+          <w:highlight w:val="black"/>
+          <w:lang w:val="en-US"/>
+        </w:rPr>
+        <w:t xml:space="preserve"> lacus </w:t>
+      </w:r>
+      <w:proofErr w:type="spellStart"/>
+      <w:r>
+        <w:rPr>
+          <w:rFonts w:ascii="Consolas" w:hAnsi="Consolas" w:cs="Consolas"/>
+          <w:color w:val="DCDCDC"/>
+          <w:sz w:val="19"/>
+          <w:szCs w:val="19"/>
+          <w:highlight w:val="black"/>
+          <w:lang w:val="en-US"/>
+        </w:rPr>
+        <w:t>nunc</w:t>
+      </w:r>
+      <w:proofErr w:type="spellEnd"/>
+      <w:r>
+        <w:rPr>
+          <w:rFonts w:ascii="Consolas" w:hAnsi="Consolas" w:cs="Consolas"/>
+          <w:color w:val="DCDCDC"/>
+          <w:sz w:val="19"/>
+          <w:szCs w:val="19"/>
+          <w:highlight w:val="black"/>
+          <w:lang w:val="en-US"/>
+        </w:rPr>
+        <w:t xml:space="preserve"> mi </w:t>
+      </w:r>
+      <w:proofErr w:type="spellStart"/>
+      <w:r>
+        <w:rPr>
+          <w:rFonts w:ascii="Consolas" w:hAnsi="Consolas" w:cs="Consolas"/>
+          <w:color w:val="DCDCDC"/>
+          <w:sz w:val="19"/>
+          <w:szCs w:val="19"/>
+          <w:highlight w:val="black"/>
+          <w:lang w:val="en-US"/>
+        </w:rPr>
+        <w:t>elit</w:t>
+      </w:r>
+      <w:proofErr w:type="spellEnd"/>
+      <w:r>
+        <w:rPr>
+          <w:rFonts w:ascii="Consolas" w:hAnsi="Consolas" w:cs="Consolas"/>
+          <w:color w:val="DCDCDC"/>
+          <w:sz w:val="19"/>
+          <w:szCs w:val="19"/>
+          <w:highlight w:val="black"/>
+          <w:lang w:val="en-US"/>
+        </w:rPr>
+        <w:t xml:space="preserve">, </w:t>
+      </w:r>
+      <w:proofErr w:type="spellStart"/>
+      <w:r>
+        <w:rPr>
+          <w:rFonts w:ascii="Consolas" w:hAnsi="Consolas" w:cs="Consolas"/>
+          <w:color w:val="DCDCDC"/>
+          <w:sz w:val="19"/>
+          <w:szCs w:val="19"/>
+          <w:highlight w:val="black"/>
+          <w:lang w:val="en-US"/>
+        </w:rPr>
+        <w:t>vehicula</w:t>
+      </w:r>
+      <w:proofErr w:type="spellEnd"/>
+      <w:r>
+        <w:rPr>
+          <w:rFonts w:ascii="Consolas" w:hAnsi="Consolas" w:cs="Consolas"/>
+          <w:color w:val="DCDCDC"/>
+          <w:sz w:val="19"/>
+          <w:szCs w:val="19"/>
+          <w:highlight w:val="black"/>
+          <w:lang w:val="en-US"/>
+        </w:rPr>
+        <w:t xml:space="preserve"> </w:t>
+      </w:r>
+      <w:proofErr w:type="spellStart"/>
+      <w:r>
+        <w:rPr>
+          <w:rFonts w:ascii="Consolas" w:hAnsi="Consolas" w:cs="Consolas"/>
+          <w:color w:val="DCDCDC"/>
+          <w:sz w:val="19"/>
+          <w:szCs w:val="19"/>
+          <w:highlight w:val="black"/>
+          <w:lang w:val="en-US"/>
+        </w:rPr>
+        <w:t>ut</w:t>
+      </w:r>
+      <w:proofErr w:type="spellEnd"/>
+      <w:r>
+        <w:rPr>
+          <w:rFonts w:ascii="Consolas" w:hAnsi="Consolas" w:cs="Consolas"/>
+          <w:color w:val="DCDCDC"/>
+          <w:sz w:val="19"/>
+          <w:szCs w:val="19"/>
+          <w:highlight w:val="black"/>
+          <w:lang w:val="en-US"/>
+        </w:rPr>
+        <w:t xml:space="preserve"> </w:t>
+      </w:r>
+      <w:proofErr w:type="spellStart"/>
+      <w:r>
+        <w:rPr>
+          <w:rFonts w:ascii="Consolas" w:hAnsi="Consolas" w:cs="Consolas"/>
+          <w:color w:val="DCDCDC"/>
+          <w:sz w:val="19"/>
+          <w:szCs w:val="19"/>
+          <w:highlight w:val="black"/>
+          <w:lang w:val="en-US"/>
+        </w:rPr>
+        <w:t>laoreet</w:t>
+      </w:r>
+      <w:proofErr w:type="spellEnd"/>
+      <w:r>
+        <w:rPr>
+          <w:rFonts w:ascii="Consolas" w:hAnsi="Consolas" w:cs="Consolas"/>
+          <w:color w:val="DCDCDC"/>
+          <w:sz w:val="19"/>
+          <w:szCs w:val="19"/>
+          <w:highlight w:val="black"/>
+          <w:lang w:val="en-US"/>
+        </w:rPr>
+        <w:t xml:space="preserve"> ac, </w:t>
+      </w:r>
+      <w:proofErr w:type="spellStart"/>
+      <w:r>
+        <w:rPr>
+          <w:rFonts w:ascii="Consolas" w:hAnsi="Consolas" w:cs="Consolas"/>
+          <w:color w:val="DCDCDC"/>
+          <w:sz w:val="19"/>
+          <w:szCs w:val="19"/>
+          <w:highlight w:val="black"/>
+          <w:lang w:val="en-US"/>
+        </w:rPr>
+        <w:t>aliquam</w:t>
+      </w:r>
+      <w:proofErr w:type="spellEnd"/>
+      <w:r>
+        <w:rPr>
+          <w:rFonts w:ascii="Consolas" w:hAnsi="Consolas" w:cs="Consolas"/>
+          <w:color w:val="DCDCDC"/>
+          <w:sz w:val="19"/>
+          <w:szCs w:val="19"/>
+          <w:highlight w:val="black"/>
+          <w:lang w:val="en-US"/>
+        </w:rPr>
+        <w:t xml:space="preserve"> sit </w:t>
+      </w:r>
+      <w:proofErr w:type="spellStart"/>
+      <w:r>
+        <w:rPr>
+          <w:rFonts w:ascii="Consolas" w:hAnsi="Consolas" w:cs="Consolas"/>
+          <w:color w:val="DCDCDC"/>
+          <w:sz w:val="19"/>
+          <w:szCs w:val="19"/>
+          <w:highlight w:val="black"/>
+          <w:lang w:val="en-US"/>
+        </w:rPr>
+        <w:t>amet</w:t>
+      </w:r>
+      <w:proofErr w:type="spellEnd"/>
+      <w:r>
+        <w:rPr>
+          <w:rFonts w:ascii="Consolas" w:hAnsi="Consolas" w:cs="Consolas"/>
+          <w:color w:val="DCDCDC"/>
+          <w:sz w:val="19"/>
+          <w:szCs w:val="19"/>
+          <w:highlight w:val="black"/>
+          <w:lang w:val="en-US"/>
+        </w:rPr>
+        <w:t xml:space="preserve"> </w:t>
+      </w:r>
+      <w:proofErr w:type="spellStart"/>
+      <w:r>
+        <w:rPr>
+          <w:rFonts w:ascii="Consolas" w:hAnsi="Consolas" w:cs="Consolas"/>
+          <w:color w:val="DCDCDC"/>
+          <w:sz w:val="19"/>
+          <w:szCs w:val="19"/>
+          <w:highlight w:val="black"/>
+          <w:lang w:val="en-US"/>
+        </w:rPr>
+        <w:t>justo</w:t>
+      </w:r>
+      <w:proofErr w:type="spellEnd"/>
+      <w:r>
+        <w:rPr>
+          <w:rFonts w:ascii="Consolas" w:hAnsi="Consolas" w:cs="Consolas"/>
+          <w:color w:val="DCDCDC"/>
+          <w:sz w:val="19"/>
+          <w:szCs w:val="19"/>
+          <w:highlight w:val="black"/>
+          <w:lang w:val="en-US"/>
+        </w:rPr>
+        <w:t xml:space="preserve"> </w:t>
+      </w:r>
+      <w:proofErr w:type="spellStart"/>
+      <w:r>
+        <w:rPr>
+          <w:rFonts w:ascii="Consolas" w:hAnsi="Consolas" w:cs="Consolas"/>
+          <w:color w:val="DCDCDC"/>
+          <w:sz w:val="19"/>
+          <w:szCs w:val="19"/>
+          <w:highlight w:val="black"/>
+          <w:lang w:val="en-US"/>
+        </w:rPr>
+        <w:t>nunc</w:t>
+      </w:r>
+      <w:proofErr w:type="spellEnd"/>
+      <w:r>
+        <w:rPr>
+          <w:rFonts w:ascii="Consolas" w:hAnsi="Consolas" w:cs="Consolas"/>
+          <w:color w:val="DCDCDC"/>
+          <w:sz w:val="19"/>
+          <w:szCs w:val="19"/>
+          <w:highlight w:val="black"/>
+          <w:lang w:val="en-US"/>
+        </w:rPr>
+        <w:t xml:space="preserve"> </w:t>
+      </w:r>
+      <w:proofErr w:type="spellStart"/>
+      <w:r>
+        <w:rPr>
+          <w:rFonts w:ascii="Consolas" w:hAnsi="Consolas" w:cs="Consolas"/>
+          <w:color w:val="DCDCDC"/>
+          <w:sz w:val="19"/>
+          <w:szCs w:val="19"/>
+          <w:highlight w:val="black"/>
+          <w:lang w:val="en-US"/>
+        </w:rPr>
+        <w:t>tempor</w:t>
+      </w:r>
+      <w:proofErr w:type="spellEnd"/>
+      <w:r>
+        <w:rPr>
+          <w:rFonts w:ascii="Consolas" w:hAnsi="Consolas" w:cs="Consolas"/>
+          <w:color w:val="DCDCDC"/>
+          <w:sz w:val="19"/>
+          <w:szCs w:val="19"/>
+          <w:highlight w:val="black"/>
+          <w:lang w:val="en-US"/>
+        </w:rPr>
+        <w:t xml:space="preserve">, </w:t>
+      </w:r>
+      <w:proofErr w:type="spellStart"/>
+      <w:r>
+        <w:rPr>
+          <w:rFonts w:ascii="Consolas" w:hAnsi="Consolas" w:cs="Consolas"/>
+          <w:color w:val="DCDCDC"/>
+          <w:sz w:val="19"/>
+          <w:szCs w:val="19"/>
+          <w:highlight w:val="black"/>
+          <w:lang w:val="en-US"/>
+        </w:rPr>
+        <w:t>metus</w:t>
+      </w:r>
+      <w:proofErr w:type="spellEnd"/>
+      <w:r>
+        <w:rPr>
+          <w:rFonts w:ascii="Consolas" w:hAnsi="Consolas" w:cs="Consolas"/>
+          <w:color w:val="DCDCDC"/>
+          <w:sz w:val="19"/>
+          <w:szCs w:val="19"/>
+          <w:highlight w:val="black"/>
+          <w:lang w:val="en-US"/>
+        </w:rPr>
+        <w:t xml:space="preserve"> vel</w:t>
+      </w:r>
+      <w:proofErr w:type="gramStart"/>
+      <w:r>
+        <w:rPr>
+          <w:rFonts w:ascii="Consolas" w:hAnsi="Consolas" w:cs="Consolas"/>
+          <w:color w:val="DCDCDC"/>
+          <w:sz w:val="19"/>
+          <w:szCs w:val="19"/>
+          <w:highlight w:val="black"/>
+          <w:lang w:val="en-US"/>
+        </w:rPr>
+        <w:t>.</w:t>
+      </w:r>
+      <w:r>
+        <w:rPr>
+          <w:rFonts w:ascii="Consolas" w:hAnsi="Consolas" w:cs="Consolas"/>
+          <w:color w:val="808080"/>
+          <w:sz w:val="19"/>
+          <w:szCs w:val="19"/>
+          <w:highlight w:val="black"/>
+          <w:lang w:val="en-US"/>
+        </w:rPr>
+        <w:t>&lt;</w:t>
+      </w:r>
+      <w:proofErr w:type="gramEnd"/>
+      <w:r>
+        <w:rPr>
+          <w:rFonts w:ascii="Consolas" w:hAnsi="Consolas" w:cs="Consolas"/>
+          <w:color w:val="808080"/>
+          <w:sz w:val="19"/>
+          <w:szCs w:val="19"/>
+          <w:highlight w:val="black"/>
+          <w:lang w:val="en-US"/>
+        </w:rPr>
+        <w:t>/</w:t>
       </w:r>
       <w:r>
         <w:rPr>
@@ -3874,33 +4678,103 @@
         <w:rPr>
           <w:lang w:val="en-US"/>
         </w:rPr>
-        <w:t>Watch out for declaring explicitly the project name if DAL and ASP.NET MVC projects lives in separated projects:</w:t>
-      </w:r>
-    </w:p>
-    <w:p>
-      <w:pPr>
-        <w:rPr>
-          <w:lang w:val="en-US"/>
-        </w:rPr>
-      </w:pPr>
-      <w:r>
-        <w:rPr>
-          <w:lang w:val="en-US"/>
-        </w:rPr>
-        <w:t>DAL-ProjectName = “Persistance”</w:t>
-      </w:r>
-    </w:p>
-    <w:p>
-      <w:pPr>
-        <w:rPr>
-          <w:lang w:val="en-US"/>
-        </w:rPr>
-      </w:pPr>
-      <w:r>
-        <w:rPr>
-          <w:lang w:val="en-US"/>
-        </w:rPr>
-        <w:t>.NET MVC-ProjectName = “MessageBoard”</w:t>
+        <w:t xml:space="preserve">Watch out for declaring explicitly the project name if </w:t>
+      </w:r>
+      <w:proofErr w:type="gramStart"/>
+      <w:r>
+        <w:rPr>
+          <w:lang w:val="en-US"/>
+        </w:rPr>
+        <w:t>DAL and ASP.NET MVC projects lives</w:t>
+      </w:r>
+      <w:proofErr w:type="gramEnd"/>
+      <w:r>
+        <w:rPr>
+          <w:lang w:val="en-US"/>
+        </w:rPr>
+        <w:t xml:space="preserve"> in separated projects:</w:t>
+      </w:r>
+    </w:p>
+    <w:p>
+      <w:pPr>
+        <w:rPr>
+          <w:lang w:val="en-US"/>
+        </w:rPr>
+      </w:pPr>
+      <w:r>
+        <w:rPr>
+          <w:lang w:val="en-US"/>
+        </w:rPr>
+        <w:t>DAL-</w:t>
+      </w:r>
+      <w:proofErr w:type="spellStart"/>
+      <w:r>
+        <w:rPr>
+          <w:lang w:val="en-US"/>
+        </w:rPr>
+        <w:t>ProjectName</w:t>
+      </w:r>
+      <w:proofErr w:type="spellEnd"/>
+      <w:r>
+        <w:rPr>
+          <w:lang w:val="en-US"/>
+        </w:rPr>
+        <w:t xml:space="preserve"> = “</w:t>
+      </w:r>
+      <w:proofErr w:type="spellStart"/>
+      <w:r>
+        <w:rPr>
+          <w:lang w:val="en-US"/>
+        </w:rPr>
+        <w:t>Persistance</w:t>
+      </w:r>
+      <w:proofErr w:type="spellEnd"/>
+      <w:r>
+        <w:rPr>
+          <w:lang w:val="en-US"/>
+        </w:rPr>
+        <w:t>”</w:t>
+      </w:r>
+    </w:p>
+    <w:p>
+      <w:pPr>
+        <w:rPr>
+          <w:lang w:val="en-US"/>
+        </w:rPr>
+      </w:pPr>
+      <w:r>
+        <w:rPr>
+          <w:lang w:val="en-US"/>
+        </w:rPr>
+        <w:t>.NET MVC-</w:t>
+      </w:r>
+      <w:proofErr w:type="spellStart"/>
+      <w:r>
+        <w:rPr>
+          <w:lang w:val="en-US"/>
+        </w:rPr>
+        <w:t>ProjectName</w:t>
+      </w:r>
+      <w:proofErr w:type="spellEnd"/>
+      <w:r>
+        <w:rPr>
+          <w:lang w:val="en-US"/>
+        </w:rPr>
+        <w:t xml:space="preserve"> = “</w:t>
+      </w:r>
+      <w:proofErr w:type="spellStart"/>
+      <w:r>
+        <w:rPr>
+          <w:lang w:val="en-US"/>
+        </w:rPr>
+        <w:t>MessageBoard</w:t>
+      </w:r>
+      <w:proofErr w:type="spellEnd"/>
+      <w:r>
+        <w:rPr>
+          <w:lang w:val="en-US"/>
+        </w:rPr>
+        <w:t>”</w:t>
       </w:r>
     </w:p>
     <w:p>
@@ -3960,14 +4834,9 @@
           <w:szCs w:val="20"/>
           <w:lang w:val="en-US" w:eastAsia="ru-RU"/>
         </w:rPr>
-        <w:t>Enable-Migrations -ProjectName "</w:t>
-      </w:r>
-      <w:r>
-        <w:rPr>
-          <w:lang w:val="en-US"/>
-        </w:rPr>
-        <w:t>Persistance”</w:t>
-      </w:r>
+        <w:t>Enable-Migrations -</w:t>
+      </w:r>
+      <w:proofErr w:type="spellStart"/>
       <w:r>
         <w:rPr>
           <w:rFonts w:ascii="Courier New" w:eastAsia="Times New Roman" w:hAnsi="Courier New" w:cs="Courier New"/>
@@ -3977,14 +4846,77 @@
           <w:szCs w:val="20"/>
           <w:lang w:val="en-US" w:eastAsia="ru-RU"/>
         </w:rPr>
-        <w:t xml:space="preserve"> -StartUpProjectName "</w:t>
-      </w:r>
+        <w:t>ProjectName</w:t>
+      </w:r>
+      <w:proofErr w:type="spellEnd"/>
+      <w:r>
+        <w:rPr>
+          <w:rFonts w:ascii="Courier New" w:eastAsia="Times New Roman" w:hAnsi="Courier New" w:cs="Courier New"/>
+          <w:i/>
+          <w:iCs/>
+          <w:sz w:val="20"/>
+          <w:szCs w:val="20"/>
+          <w:lang w:val="en-US" w:eastAsia="ru-RU"/>
+        </w:rPr>
+        <w:t xml:space="preserve"> "</w:t>
+      </w:r>
+      <w:proofErr w:type="spellStart"/>
+      <w:r>
+        <w:rPr>
+          <w:lang w:val="en-US"/>
+        </w:rPr>
+        <w:t>Persistance</w:t>
+      </w:r>
+      <w:proofErr w:type="spellEnd"/>
+      <w:r>
+        <w:rPr>
+          <w:lang w:val="en-US"/>
+        </w:rPr>
+        <w:t>”</w:t>
+      </w:r>
+      <w:r>
+        <w:rPr>
+          <w:rFonts w:ascii="Courier New" w:eastAsia="Times New Roman" w:hAnsi="Courier New" w:cs="Courier New"/>
+          <w:i/>
+          <w:iCs/>
+          <w:sz w:val="20"/>
+          <w:szCs w:val="20"/>
+          <w:lang w:val="en-US" w:eastAsia="ru-RU"/>
+        </w:rPr>
+        <w:t xml:space="preserve"> -</w:t>
+      </w:r>
+      <w:proofErr w:type="spellStart"/>
+      <w:r>
+        <w:rPr>
+          <w:rFonts w:ascii="Courier New" w:eastAsia="Times New Roman" w:hAnsi="Courier New" w:cs="Courier New"/>
+          <w:i/>
+          <w:iCs/>
+          <w:sz w:val="20"/>
+          <w:szCs w:val="20"/>
+          <w:lang w:val="en-US" w:eastAsia="ru-RU"/>
+        </w:rPr>
+        <w:t>StartUpProjectName</w:t>
+      </w:r>
+      <w:proofErr w:type="spellEnd"/>
+      <w:r>
+        <w:rPr>
+          <w:rFonts w:ascii="Courier New" w:eastAsia="Times New Roman" w:hAnsi="Courier New" w:cs="Courier New"/>
+          <w:i/>
+          <w:iCs/>
+          <w:sz w:val="20"/>
+          <w:szCs w:val="20"/>
+          <w:lang w:val="en-US" w:eastAsia="ru-RU"/>
+        </w:rPr>
+        <w:t xml:space="preserve"> "</w:t>
+      </w:r>
+      <w:proofErr w:type="spellStart"/>
       <w:r>
         <w:rPr>
           <w:lang w:val="en-US"/>
         </w:rPr>
         <w:t>MessageBoard</w:t>
       </w:r>
+      <w:proofErr w:type="spellEnd"/>
       <w:r>
         <w:rPr>
           <w:rFonts w:ascii="Courier New" w:eastAsia="Times New Roman" w:hAnsi="Courier New" w:cs="Courier New"/>
@@ -4041,7 +4973,127 @@
           <w:szCs w:val="20"/>
           <w:lang w:val="en-US" w:eastAsia="ru-RU"/>
         </w:rPr>
-        <w:t>Add-Migration Initial -ProjectName "Persistance (evtl. mit -IgnoreChanges -Force)"</w:t>
+        <w:t>Add-Migration Initial -</w:t>
+      </w:r>
+      <w:proofErr w:type="spellStart"/>
+      <w:r>
+        <w:rPr>
+          <w:rFonts w:ascii="Courier New" w:eastAsia="Times New Roman" w:hAnsi="Courier New" w:cs="Courier New"/>
+          <w:i/>
+          <w:iCs/>
+          <w:sz w:val="20"/>
+          <w:szCs w:val="20"/>
+          <w:lang w:val="en-US" w:eastAsia="ru-RU"/>
+        </w:rPr>
+        <w:t>ProjectName</w:t>
+      </w:r>
+      <w:proofErr w:type="spellEnd"/>
+      <w:r>
+        <w:rPr>
+          <w:rFonts w:ascii="Courier New" w:eastAsia="Times New Roman" w:hAnsi="Courier New" w:cs="Courier New"/>
+          <w:i/>
+          <w:iCs/>
+          <w:sz w:val="20"/>
+          <w:szCs w:val="20"/>
+          <w:lang w:val="en-US" w:eastAsia="ru-RU"/>
+        </w:rPr>
+        <w:t xml:space="preserve"> "</w:t>
+      </w:r>
+      <w:proofErr w:type="spellStart"/>
+      <w:r>
+        <w:rPr>
+          <w:rFonts w:ascii="Courier New" w:eastAsia="Times New Roman" w:hAnsi="Courier New" w:cs="Courier New"/>
+          <w:i/>
+          <w:iCs/>
+          <w:sz w:val="20"/>
+          <w:szCs w:val="20"/>
+          <w:lang w:val="en-US" w:eastAsia="ru-RU"/>
+        </w:rPr>
+        <w:t>Persistance</w:t>
+      </w:r>
+      <w:proofErr w:type="spellEnd"/>
+      <w:r>
+        <w:rPr>
+          <w:rFonts w:ascii="Courier New" w:eastAsia="Times New Roman" w:hAnsi="Courier New" w:cs="Courier New"/>
+          <w:i/>
+          <w:iCs/>
+          <w:sz w:val="20"/>
+          <w:szCs w:val="20"/>
+          <w:lang w:val="en-US" w:eastAsia="ru-RU"/>
+        </w:rPr>
+        <w:t xml:space="preserve"> (</w:t>
+      </w:r>
+      <w:proofErr w:type="spellStart"/>
+      <w:r>
+        <w:rPr>
+          <w:rFonts w:ascii="Courier New" w:eastAsia="Times New Roman" w:hAnsi="Courier New" w:cs="Courier New"/>
+          <w:i/>
+          <w:iCs/>
+          <w:sz w:val="20"/>
+          <w:szCs w:val="20"/>
+          <w:lang w:val="en-US" w:eastAsia="ru-RU"/>
+        </w:rPr>
+        <w:t>evtl</w:t>
+      </w:r>
+      <w:proofErr w:type="spellEnd"/>
+      <w:r>
+        <w:rPr>
+          <w:rFonts w:ascii="Courier New" w:eastAsia="Times New Roman" w:hAnsi="Courier New" w:cs="Courier New"/>
+          <w:i/>
+          <w:iCs/>
+          <w:sz w:val="20"/>
+          <w:szCs w:val="20"/>
+          <w:lang w:val="en-US" w:eastAsia="ru-RU"/>
+        </w:rPr>
+        <w:t xml:space="preserve">. </w:t>
+      </w:r>
+      <w:proofErr w:type="spellStart"/>
+      <w:r>
+        <w:rPr>
+          <w:rFonts w:ascii="Courier New" w:eastAsia="Times New Roman" w:hAnsi="Courier New" w:cs="Courier New"/>
+          <w:i/>
+          <w:iCs/>
+          <w:sz w:val="20"/>
+          <w:szCs w:val="20"/>
+          <w:lang w:val="en-US" w:eastAsia="ru-RU"/>
+        </w:rPr>
+        <w:t>mit</w:t>
+      </w:r>
+      <w:proofErr w:type="spellEnd"/>
+      <w:r>
+        <w:rPr>
+          <w:rFonts w:ascii="Courier New" w:eastAsia="Times New Roman" w:hAnsi="Courier New" w:cs="Courier New"/>
+          <w:i/>
+          <w:iCs/>
+          <w:sz w:val="20"/>
+          <w:szCs w:val="20"/>
+          <w:lang w:val="en-US" w:eastAsia="ru-RU"/>
+        </w:rPr>
+        <w:t xml:space="preserve"> -</w:t>
+      </w:r>
+      <w:proofErr w:type="spellStart"/>
+      <w:r>
+        <w:rPr>
+          <w:rFonts w:ascii="Courier New" w:eastAsia="Times New Roman" w:hAnsi="Courier New" w:cs="Courier New"/>
+          <w:i/>
+          <w:iCs/>
+          <w:sz w:val="20"/>
+          <w:szCs w:val="20"/>
+          <w:lang w:val="en-US" w:eastAsia="ru-RU"/>
+        </w:rPr>
+        <w:t>IgnoreChanges</w:t>
+      </w:r>
+      <w:proofErr w:type="spellEnd"/>
+      <w:r>
+        <w:rPr>
+          <w:rFonts w:ascii="Courier New" w:eastAsia="Times New Roman" w:hAnsi="Courier New" w:cs="Courier New"/>
+          <w:i/>
+          <w:iCs/>
+          <w:sz w:val="20"/>
+          <w:szCs w:val="20"/>
+          <w:lang w:val="en-US" w:eastAsia="ru-RU"/>
+        </w:rPr>
+        <w:t xml:space="preserve"> -Force)"</w:t>
       </w:r>
     </w:p>
     <w:p>
@@ -4088,7 +5140,55 @@
           <w:szCs w:val="20"/>
           <w:lang w:val="en-US" w:eastAsia="ru-RU"/>
         </w:rPr>
-        <w:t>Update-Database -ProjectName "Persistance" -verbose</w:t>
+        <w:t>Update-Database -</w:t>
+      </w:r>
+      <w:proofErr w:type="spellStart"/>
+      <w:r>
+        <w:rPr>
+          <w:rFonts w:ascii="Courier New" w:eastAsia="Times New Roman" w:hAnsi="Courier New" w:cs="Courier New"/>
+          <w:i/>
+          <w:iCs/>
+          <w:sz w:val="20"/>
+          <w:szCs w:val="20"/>
+          <w:lang w:val="en-US" w:eastAsia="ru-RU"/>
+        </w:rPr>
+        <w:t>ProjectName</w:t>
+      </w:r>
+      <w:proofErr w:type="spellEnd"/>
+      <w:r>
+        <w:rPr>
+          <w:rFonts w:ascii="Courier New" w:eastAsia="Times New Roman" w:hAnsi="Courier New" w:cs="Courier New"/>
+          <w:i/>
+          <w:iCs/>
+          <w:sz w:val="20"/>
+          <w:szCs w:val="20"/>
+          <w:lang w:val="en-US" w:eastAsia="ru-RU"/>
+        </w:rPr>
+        <w:t xml:space="preserve"> "</w:t>
+      </w:r>
+      <w:proofErr w:type="spellStart"/>
+      <w:r>
+        <w:rPr>
+          <w:rFonts w:ascii="Courier New" w:eastAsia="Times New Roman" w:hAnsi="Courier New" w:cs="Courier New"/>
+          <w:i/>
+          <w:iCs/>
+          <w:sz w:val="20"/>
+          <w:szCs w:val="20"/>
+          <w:lang w:val="en-US" w:eastAsia="ru-RU"/>
+        </w:rPr>
+        <w:t>Persistance</w:t>
+      </w:r>
+      <w:proofErr w:type="spellEnd"/>
+      <w:r>
+        <w:rPr>
+          <w:rFonts w:ascii="Courier New" w:eastAsia="Times New Roman" w:hAnsi="Courier New" w:cs="Courier New"/>
+          <w:i/>
+          <w:iCs/>
+          <w:sz w:val="20"/>
+          <w:szCs w:val="20"/>
+          <w:lang w:val="en-US" w:eastAsia="ru-RU"/>
+        </w:rPr>
+        <w:t>" -verbose</w:t>
       </w:r>
     </w:p>
     <w:p>
@@ -4155,11 +5255,19 @@
           <w:lang w:val="en-US"/>
         </w:rPr>
       </w:pPr>
-      <w:r>
-        <w:rPr>
-          <w:lang w:val="en-US"/>
-        </w:rPr>
-        <w:t>after every change</w:t>
+      <w:proofErr w:type="gramStart"/>
+      <w:r>
+        <w:rPr>
+          <w:lang w:val="en-US"/>
+        </w:rPr>
+        <w:t>after</w:t>
+      </w:r>
+      <w:proofErr w:type="gramEnd"/>
+      <w:r>
+        <w:rPr>
+          <w:lang w:val="en-US"/>
+        </w:rPr>
+        <w:t xml:space="preserve"> every change</w:t>
       </w:r>
       <w:r>
         <w:rPr>
@@ -4180,11 +5288,19 @@
           <w:lang w:val="en-US"/>
         </w:rPr>
       </w:pPr>
-      <w:r>
-        <w:rPr>
-          <w:lang w:val="en-US"/>
-        </w:rPr>
-        <w:t>update to reflect changes</w:t>
+      <w:proofErr w:type="gramStart"/>
+      <w:r>
+        <w:rPr>
+          <w:lang w:val="en-US"/>
+        </w:rPr>
+        <w:t>update</w:t>
+      </w:r>
+      <w:proofErr w:type="gramEnd"/>
+      <w:r>
+        <w:rPr>
+          <w:lang w:val="en-US"/>
+        </w:rPr>
+        <w:t xml:space="preserve"> to reflect changes</w:t>
       </w:r>
       <w:r>
         <w:rPr>
@@ -4240,7 +5356,21 @@
         <w:rPr>
           <w:lang w:val="en-US"/>
         </w:rPr>
-        <w:t>sure having the request-header right when posting to the web-api via Fiddler. Content-Type must be spelled correctly.</w:t>
+        <w:t>sure having the request-header right when posting to the web-</w:t>
+      </w:r>
+      <w:proofErr w:type="spellStart"/>
+      <w:r>
+        <w:rPr>
+          <w:lang w:val="en-US"/>
+        </w:rPr>
+        <w:t>api</w:t>
+      </w:r>
+      <w:proofErr w:type="spellEnd"/>
+      <w:r>
+        <w:rPr>
+          <w:lang w:val="en-US"/>
+        </w:rPr>
+        <w:t xml:space="preserve"> via Fiddler. Content-Type must be spelled correctly.</w:t>
       </w:r>
     </w:p>
     <w:p>
@@ -4326,6 +5456,7 @@
           <w:lang w:val="en-US"/>
         </w:rPr>
       </w:pPr>
+      <w:proofErr w:type="spellStart"/>
       <w:r>
         <w:rPr>
           <w:rFonts w:asciiTheme="majorHAnsi" w:eastAsiaTheme="majorEastAsia" w:hAnsiTheme="majorHAnsi" w:cstheme="majorBidi"/>
@@ -4338,6 +5469,7 @@
         </w:rPr>
         <w:t>AngularJS</w:t>
       </w:r>
+      <w:proofErr w:type="spellEnd"/>
     </w:p>
     <w:p>
       <w:pPr>
@@ -4363,13 +5495,217 @@
         <w:rPr>
           <w:lang w:val="en-US"/>
         </w:rPr>
-        <w:t>The idea behind filters is being able to intercept the call and do smth with the data before data-binding happens</w:t>
+        <w:t xml:space="preserve">The idea behind filters is being able to intercept the call and do </w:t>
+      </w:r>
+      <w:proofErr w:type="spellStart"/>
+      <w:r>
+        <w:rPr>
+          <w:lang w:val="en-US"/>
+        </w:rPr>
+        <w:t>smth</w:t>
+      </w:r>
+      <w:proofErr w:type="spellEnd"/>
+      <w:r>
+        <w:rPr>
+          <w:lang w:val="en-US"/>
+        </w:rPr>
+        <w:t xml:space="preserve"> with the data before data-binding happens</w:t>
       </w:r>
       <w:r>
         <w:rPr>
           <w:lang w:val="en-US"/>
         </w:rPr>
         <w:t>.</w:t>
+      </w:r>
+    </w:p>
+    <w:p>
+      <w:pPr>
+        <w:pStyle w:val="a5"/>
+        <w:rPr>
+          <w:rFonts w:asciiTheme="majorHAnsi" w:eastAsiaTheme="majorEastAsia" w:hAnsiTheme="majorHAnsi" w:cstheme="majorBidi"/>
+          <w:b/>
+          <w:bCs/>
+          <w:color w:val="4F81BD" w:themeColor="accent1"/>
+          <w:lang w:val="en-US"/>
+        </w:rPr>
+      </w:pPr>
+      <w:r>
+        <w:rPr>
+          <w:rFonts w:asciiTheme="majorHAnsi" w:eastAsiaTheme="majorEastAsia" w:hAnsiTheme="majorHAnsi" w:cstheme="majorBidi"/>
+          <w:b/>
+          <w:bCs/>
+          <w:color w:val="4F81BD" w:themeColor="accent1"/>
+          <w:lang w:val="en-US"/>
+        </w:rPr>
+        <w:t>Routes</w:t>
+      </w:r>
+    </w:p>
+    <w:p>
+      <w:pPr>
+        <w:pStyle w:val="a5"/>
+        <w:numPr>
+          <w:ilvl w:val="0"/>
+          <w:numId w:val="2"/>
+        </w:numPr>
+        <w:rPr>
+          <w:lang w:val="en-US"/>
+        </w:rPr>
+      </w:pPr>
+      <w:r>
+        <w:rPr>
+          <w:lang w:val="en-US"/>
+        </w:rPr>
+        <w:t xml:space="preserve">As of Angular 1.5, added </w:t>
+      </w:r>
+      <w:r>
+        <w:rPr>
+          <w:rFonts w:ascii="Consolas" w:hAnsi="Consolas" w:cs="Consolas"/>
+          <w:color w:val="C8C8C8"/>
+          <w:sz w:val="19"/>
+          <w:szCs w:val="19"/>
+          <w:highlight w:val="black"/>
+          <w:lang w:val="en-US"/>
+        </w:rPr>
+        <w:t>angular-</w:t>
+      </w:r>
+      <w:proofErr w:type="spellStart"/>
+      <w:r>
+        <w:rPr>
+          <w:rFonts w:ascii="Consolas" w:hAnsi="Consolas" w:cs="Consolas"/>
+          <w:color w:val="C8C8C8"/>
+          <w:sz w:val="19"/>
+          <w:szCs w:val="19"/>
+          <w:highlight w:val="black"/>
+          <w:lang w:val="en-US"/>
+        </w:rPr>
+        <w:t>route.min.js</w:t>
+      </w:r>
+      <w:proofErr w:type="spellEnd"/>
+      <w:r>
+        <w:rPr>
+          <w:rFonts w:ascii="Consolas" w:hAnsi="Consolas" w:cs="Consolas"/>
+          <w:color w:val="C8C8C8"/>
+          <w:sz w:val="19"/>
+          <w:szCs w:val="19"/>
+          <w:lang w:val="en-US"/>
+        </w:rPr>
+        <w:t xml:space="preserve"> </w:t>
+      </w:r>
+      <w:r>
+        <w:rPr>
+          <w:lang w:val="en-US"/>
+        </w:rPr>
+        <w:t>to _</w:t>
+      </w:r>
+      <w:proofErr w:type="spellStart"/>
+      <w:r>
+        <w:rPr>
+          <w:lang w:val="en-US"/>
+        </w:rPr>
+        <w:t>Layout.cshtml</w:t>
+      </w:r>
+      <w:proofErr w:type="spellEnd"/>
+      <w:r>
+        <w:rPr>
+          <w:lang w:val="en-US"/>
+        </w:rPr>
+        <w:t xml:space="preserve"> and injected </w:t>
+      </w:r>
+      <w:proofErr w:type="spellStart"/>
+      <w:r>
+        <w:rPr>
+          <w:lang w:val="en-US"/>
+        </w:rPr>
+        <w:t>ngRoute</w:t>
+      </w:r>
+      <w:proofErr w:type="spellEnd"/>
+      <w:r>
+        <w:rPr>
+          <w:lang w:val="en-US"/>
+        </w:rPr>
+        <w:t xml:space="preserve"> into </w:t>
+      </w:r>
+      <w:proofErr w:type="spellStart"/>
+      <w:proofErr w:type="gramStart"/>
+      <w:r>
+        <w:rPr>
+          <w:lang w:val="en-US"/>
+        </w:rPr>
+        <w:t>angular.module</w:t>
+      </w:r>
+      <w:proofErr w:type="spellEnd"/>
+      <w:r>
+        <w:rPr>
+          <w:lang w:val="en-US"/>
+        </w:rPr>
+        <w:t>(</w:t>
+      </w:r>
+      <w:proofErr w:type="gramEnd"/>
+      <w:r>
+        <w:rPr>
+          <w:lang w:val="en-US"/>
+        </w:rPr>
+        <w:t xml:space="preserve">) in order to make </w:t>
+      </w:r>
+      <w:proofErr w:type="spellStart"/>
+      <w:r>
+        <w:rPr>
+          <w:lang w:val="en-US"/>
+        </w:rPr>
+        <w:t>interpagerouting</w:t>
+      </w:r>
+      <w:proofErr w:type="spellEnd"/>
+      <w:r>
+        <w:rPr>
+          <w:lang w:val="en-US"/>
+        </w:rPr>
+        <w:t xml:space="preserve"> happen. </w:t>
+      </w:r>
+    </w:p>
+    <w:p>
+      <w:pPr>
+        <w:pStyle w:val="a5"/>
+        <w:numPr>
+          <w:ilvl w:val="0"/>
+          <w:numId w:val="2"/>
+        </w:numPr>
+        <w:rPr>
+          <w:lang w:val="en-US"/>
+        </w:rPr>
+      </w:pPr>
+      <w:r>
+        <w:rPr>
+          <w:lang w:val="en-US"/>
+        </w:rPr>
+        <w:t>Edited $</w:t>
+      </w:r>
+      <w:proofErr w:type="spellStart"/>
+      <w:r>
+        <w:rPr>
+          <w:lang w:val="en-US"/>
+        </w:rPr>
+        <w:t>Routeprovider</w:t>
+      </w:r>
+      <w:proofErr w:type="spellEnd"/>
+      <w:r>
+        <w:rPr>
+          <w:lang w:val="en-US"/>
+        </w:rPr>
+        <w:t xml:space="preserve"> for </w:t>
+      </w:r>
+      <w:proofErr w:type="spellStart"/>
+      <w:r>
+        <w:rPr>
+          <w:lang w:val="en-US"/>
+        </w:rPr>
+        <w:t>ControllerAs</w:t>
+      </w:r>
+      <w:proofErr w:type="spellEnd"/>
+      <w:r>
+        <w:rPr>
+          <w:lang w:val="en-US"/>
+        </w:rPr>
+        <w:t xml:space="preserve"> systax</w:t>
       </w:r>
     </w:p>
     <w:p>
@@ -4504,8 +5840,124 @@
       </w:rPr>
     </w:lvl>
   </w:abstractNum>
+  <w:abstractNum w:abstractNumId="1">
+    <w:nsid w:val="3D966B16"/>
+    <w:multiLevelType w:val="hybridMultilevel"/>
+    <w:tmpl w:val="08E0C508"/>
+    <w:lvl w:ilvl="0" w:tplc="04190001">
+      <w:start w:val="1"/>
+      <w:numFmt w:val="bullet"/>
+      <w:lvlText w:val=""/>
+      <w:lvlJc w:val="left"/>
+      <w:pPr>
+        <w:ind w:left="720" w:hanging="360"/>
+      </w:pPr>
+      <w:rPr>
+        <w:rFonts w:ascii="Symbol" w:hAnsi="Symbol" w:hint="default"/>
+      </w:rPr>
+    </w:lvl>
+    <w:lvl w:ilvl="1" w:tplc="04190003" w:tentative="1">
+      <w:start w:val="1"/>
+      <w:numFmt w:val="bullet"/>
+      <w:lvlText w:val="o"/>
+      <w:lvlJc w:val="left"/>
+      <w:pPr>
+        <w:ind w:left="1440" w:hanging="360"/>
+      </w:pPr>
+      <w:rPr>
+        <w:rFonts w:ascii="Courier New" w:hAnsi="Courier New" w:cs="Courier New" w:hint="default"/>
+      </w:rPr>
+    </w:lvl>
+    <w:lvl w:ilvl="2" w:tplc="04190005" w:tentative="1">
+      <w:start w:val="1"/>
+      <w:numFmt w:val="bullet"/>
+      <w:lvlText w:val=""/>
+      <w:lvlJc w:val="left"/>
+      <w:pPr>
+        <w:ind w:left="2160" w:hanging="360"/>
+      </w:pPr>
+      <w:rPr>
+        <w:rFonts w:ascii="Wingdings" w:hAnsi="Wingdings" w:hint="default"/>
+      </w:rPr>
+    </w:lvl>
+    <w:lvl w:ilvl="3" w:tplc="04190001" w:tentative="1">
+      <w:start w:val="1"/>
+      <w:numFmt w:val="bullet"/>
+      <w:lvlText w:val=""/>
+      <w:lvlJc w:val="left"/>
+      <w:pPr>
+        <w:ind w:left="2880" w:hanging="360"/>
+      </w:pPr>
+      <w:rPr>
+        <w:rFonts w:ascii="Symbol" w:hAnsi="Symbol" w:hint="default"/>
+      </w:rPr>
+    </w:lvl>
+    <w:lvl w:ilvl="4" w:tplc="04190003" w:tentative="1">
+      <w:start w:val="1"/>
+      <w:numFmt w:val="bullet"/>
+      <w:lvlText w:val="o"/>
+      <w:lvlJc w:val="left"/>
+      <w:pPr>
+        <w:ind w:left="3600" w:hanging="360"/>
+      </w:pPr>
+      <w:rPr>
+        <w:rFonts w:ascii="Courier New" w:hAnsi="Courier New" w:cs="Courier New" w:hint="default"/>
+      </w:rPr>
+    </w:lvl>
+    <w:lvl w:ilvl="5" w:tplc="04190005" w:tentative="1">
+      <w:start w:val="1"/>
+      <w:numFmt w:val="bullet"/>
+      <w:lvlText w:val=""/>
+      <w:lvlJc w:val="left"/>
+      <w:pPr>
+        <w:ind w:left="4320" w:hanging="360"/>
+      </w:pPr>
+      <w:rPr>
+        <w:rFonts w:ascii="Wingdings" w:hAnsi="Wingdings" w:hint="default"/>
+      </w:rPr>
+    </w:lvl>
+    <w:lvl w:ilvl="6" w:tplc="04190001" w:tentative="1">
+      <w:start w:val="1"/>
+      <w:numFmt w:val="bullet"/>
+      <w:lvlText w:val=""/>
+      <w:lvlJc w:val="left"/>
+      <w:pPr>
+        <w:ind w:left="5040" w:hanging="360"/>
+      </w:pPr>
+      <w:rPr>
+        <w:rFonts w:ascii="Symbol" w:hAnsi="Symbol" w:hint="default"/>
+      </w:rPr>
+    </w:lvl>
+    <w:lvl w:ilvl="7" w:tplc="04190003" w:tentative="1">
+      <w:start w:val="1"/>
+      <w:numFmt w:val="bullet"/>
+      <w:lvlText w:val="o"/>
+      <w:lvlJc w:val="left"/>
+      <w:pPr>
+        <w:ind w:left="5760" w:hanging="360"/>
+      </w:pPr>
+      <w:rPr>
+        <w:rFonts w:ascii="Courier New" w:hAnsi="Courier New" w:cs="Courier New" w:hint="default"/>
+      </w:rPr>
+    </w:lvl>
+    <w:lvl w:ilvl="8" w:tplc="04190005" w:tentative="1">
+      <w:start w:val="1"/>
+      <w:numFmt w:val="bullet"/>
+      <w:lvlText w:val=""/>
+      <w:lvlJc w:val="left"/>
+      <w:pPr>
+        <w:ind w:left="6480" w:hanging="360"/>
+      </w:pPr>
+      <w:rPr>
+        <w:rFonts w:ascii="Wingdings" w:hAnsi="Wingdings" w:hint="default"/>
+      </w:rPr>
+    </w:lvl>
+  </w:abstractNum>
   <w:num w:numId="1">
     <w:abstractNumId w:val="0"/>
+  </w:num>
+  <w:num w:numId="2">
+    <w:abstractNumId w:val="1"/>
   </w:num>
 </w:numbering>
 </file>

</xml_diff>